<commit_message>
Modification du rapport du lib
</commit_message>
<xml_diff>
--- a/Documents/TP1.docx
+++ b/Documents/TP1.docx
@@ -4251,7 +4251,7 @@
           <w:r>
             <w:fldChar w:fldCharType="separate"/>
           </w:r>
-          <w:hyperlink w:anchor="_Toc440800925" w:history="1">
+          <w:hyperlink w:anchor="_Toc441398578" w:history="1">
             <w:r>
               <w:rPr>
                 <w:rStyle w:val="Lienhypertexte"/>
@@ -4278,7 +4278,7 @@
                 <w:noProof/>
                 <w:webHidden/>
               </w:rPr>
-              <w:instrText xml:space="preserve"> PAGEREF _Toc440800925 \h </w:instrText>
+              <w:instrText xml:space="preserve"> PAGEREF _Toc441398578 \h </w:instrText>
             </w:r>
             <w:r>
               <w:rPr>
@@ -4313,6 +4313,7 @@
           <w:pPr>
             <w:pStyle w:val="TM1"/>
             <w:tabs>
+              <w:tab w:val="left" w:pos="440"/>
               <w:tab w:val="right" w:leader="dot" w:pos="9396"/>
             </w:tabs>
             <w:rPr>
@@ -4321,13 +4322,28 @@
               <w:lang w:eastAsia="fr-FR"/>
             </w:rPr>
           </w:pPr>
-          <w:hyperlink w:anchor="_Toc440800926" w:history="1">
+          <w:hyperlink w:anchor="_Toc441398579" w:history="1">
             <w:r>
               <w:rPr>
                 <w:rStyle w:val="Lienhypertexte"/>
                 <w:noProof/>
               </w:rPr>
-              <w:t>P1. Architecture du logiciel</w:t>
+              <w:t>I.</w:t>
+            </w:r>
+            <w:r>
+              <w:rPr>
+                <w:rFonts w:eastAsiaTheme="minorEastAsia"/>
+                <w:noProof/>
+                <w:lang w:eastAsia="fr-FR"/>
+              </w:rPr>
+              <w:tab/>
+            </w:r>
+            <w:r>
+              <w:rPr>
+                <w:rStyle w:val="Lienhypertexte"/>
+                <w:noProof/>
+              </w:rPr>
+              <w:t>Architecture du logiciel</w:t>
             </w:r>
             <w:r>
               <w:rPr>
@@ -4348,7 +4364,7 @@
                 <w:noProof/>
                 <w:webHidden/>
               </w:rPr>
-              <w:instrText xml:space="preserve"> PAGEREF _Toc440800926 \h </w:instrText>
+              <w:instrText xml:space="preserve"> PAGEREF _Toc441398579 \h </w:instrText>
             </w:r>
             <w:r>
               <w:rPr>
@@ -4392,7 +4408,7 @@
               <w:lang w:eastAsia="fr-FR"/>
             </w:rPr>
           </w:pPr>
-          <w:hyperlink w:anchor="_Toc440800927" w:history="1">
+          <w:hyperlink w:anchor="_Toc441398580" w:history="1">
             <w:r>
               <w:rPr>
                 <w:rStyle w:val="Lienhypertexte"/>
@@ -4434,7 +4450,7 @@
                 <w:noProof/>
                 <w:webHidden/>
               </w:rPr>
-              <w:instrText xml:space="preserve"> PAGEREF _Toc440800927 \h </w:instrText>
+              <w:instrText xml:space="preserve"> PAGEREF _Toc441398580 \h </w:instrText>
             </w:r>
             <w:r>
               <w:rPr>
@@ -4478,7 +4494,7 @@
               <w:lang w:eastAsia="fr-FR"/>
             </w:rPr>
           </w:pPr>
-          <w:hyperlink w:anchor="_Toc440800928" w:history="1">
+          <w:hyperlink w:anchor="_Toc441398581" w:history="1">
             <w:r>
               <w:rPr>
                 <w:rStyle w:val="Lienhypertexte"/>
@@ -4520,7 +4536,7 @@
                 <w:noProof/>
                 <w:webHidden/>
               </w:rPr>
-              <w:instrText xml:space="preserve"> PAGEREF _Toc440800928 \h </w:instrText>
+              <w:instrText xml:space="preserve"> PAGEREF _Toc441398581 \h </w:instrText>
             </w:r>
             <w:r>
               <w:rPr>
@@ -4564,7 +4580,7 @@
               <w:lang w:eastAsia="fr-FR"/>
             </w:rPr>
           </w:pPr>
-          <w:hyperlink w:anchor="_Toc440800929" w:history="1">
+          <w:hyperlink w:anchor="_Toc441398582" w:history="1">
             <w:r>
               <w:rPr>
                 <w:rStyle w:val="Lienhypertexte"/>
@@ -4606,7 +4622,7 @@
                 <w:noProof/>
                 <w:webHidden/>
               </w:rPr>
-              <w:instrText xml:space="preserve"> PAGEREF _Toc440800929 \h </w:instrText>
+              <w:instrText xml:space="preserve"> PAGEREF _Toc441398582 \h </w:instrText>
             </w:r>
             <w:r>
               <w:rPr>
@@ -4626,7 +4642,7 @@
                 <w:noProof/>
                 <w:webHidden/>
               </w:rPr>
-              <w:t>3</w:t>
+              <w:t>4</w:t>
             </w:r>
             <w:r>
               <w:rPr>
@@ -4650,7 +4666,7 @@
               <w:lang w:eastAsia="fr-FR"/>
             </w:rPr>
           </w:pPr>
-          <w:hyperlink w:anchor="_Toc440800930" w:history="1">
+          <w:hyperlink w:anchor="_Toc441398583" w:history="1">
             <w:r>
               <w:rPr>
                 <w:rStyle w:val="Lienhypertexte"/>
@@ -4692,7 +4708,7 @@
                 <w:noProof/>
                 <w:webHidden/>
               </w:rPr>
-              <w:instrText xml:space="preserve"> PAGEREF _Toc440800930 \h </w:instrText>
+              <w:instrText xml:space="preserve"> PAGEREF _Toc441398583 \h </w:instrText>
             </w:r>
             <w:r>
               <w:rPr>
@@ -4712,7 +4728,7 @@
                 <w:noProof/>
                 <w:webHidden/>
               </w:rPr>
-              <w:t>5</w:t>
+              <w:t>6</w:t>
             </w:r>
             <w:r>
               <w:rPr>
@@ -4736,7 +4752,7 @@
               <w:lang w:eastAsia="fr-FR"/>
             </w:rPr>
           </w:pPr>
-          <w:hyperlink w:anchor="_Toc440800931" w:history="1">
+          <w:hyperlink w:anchor="_Toc441398584" w:history="1">
             <w:r>
               <w:rPr>
                 <w:rStyle w:val="Lienhypertexte"/>
@@ -4778,7 +4794,7 @@
                 <w:noProof/>
                 <w:webHidden/>
               </w:rPr>
-              <w:instrText xml:space="preserve"> PAGEREF _Toc440800931 \h </w:instrText>
+              <w:instrText xml:space="preserve"> PAGEREF _Toc441398584 \h </w:instrText>
             </w:r>
             <w:r>
               <w:rPr>
@@ -4798,7 +4814,7 @@
                 <w:noProof/>
                 <w:webHidden/>
               </w:rPr>
-              <w:t>5</w:t>
+              <w:t>6</w:t>
             </w:r>
             <w:r>
               <w:rPr>
@@ -4822,7 +4838,7 @@
               <w:lang w:eastAsia="fr-FR"/>
             </w:rPr>
           </w:pPr>
-          <w:hyperlink w:anchor="_Toc440800932" w:history="1">
+          <w:hyperlink w:anchor="_Toc441398585" w:history="1">
             <w:r>
               <w:rPr>
                 <w:rStyle w:val="Lienhypertexte"/>
@@ -4864,7 +4880,7 @@
                 <w:noProof/>
                 <w:webHidden/>
               </w:rPr>
-              <w:instrText xml:space="preserve"> PAGEREF _Toc440800932 \h </w:instrText>
+              <w:instrText xml:space="preserve"> PAGEREF _Toc441398585 \h </w:instrText>
             </w:r>
             <w:r>
               <w:rPr>
@@ -4884,7 +4900,265 @@
                 <w:noProof/>
                 <w:webHidden/>
               </w:rPr>
-              <w:t>6</w:t>
+              <w:t>7</w:t>
+            </w:r>
+            <w:r>
+              <w:rPr>
+                <w:noProof/>
+                <w:webHidden/>
+              </w:rPr>
+              <w:fldChar w:fldCharType="end"/>
+            </w:r>
+          </w:hyperlink>
+        </w:p>
+        <w:p>
+          <w:pPr>
+            <w:pStyle w:val="TM1"/>
+            <w:tabs>
+              <w:tab w:val="left" w:pos="440"/>
+              <w:tab w:val="right" w:leader="dot" w:pos="9396"/>
+            </w:tabs>
+            <w:rPr>
+              <w:rFonts w:eastAsiaTheme="minorEastAsia"/>
+              <w:noProof/>
+              <w:lang w:eastAsia="fr-FR"/>
+            </w:rPr>
+          </w:pPr>
+          <w:hyperlink w:anchor="_Toc441398586" w:history="1">
+            <w:r>
+              <w:rPr>
+                <w:rStyle w:val="Lienhypertexte"/>
+                <w:noProof/>
+              </w:rPr>
+              <w:t>II.</w:t>
+            </w:r>
+            <w:r>
+              <w:rPr>
+                <w:rFonts w:eastAsiaTheme="minorEastAsia"/>
+                <w:noProof/>
+                <w:lang w:eastAsia="fr-FR"/>
+              </w:rPr>
+              <w:tab/>
+            </w:r>
+            <w:r>
+              <w:rPr>
+                <w:rStyle w:val="Lienhypertexte"/>
+                <w:noProof/>
+              </w:rPr>
+              <w:t>Interface de programmation des commandes</w:t>
+            </w:r>
+            <w:r>
+              <w:rPr>
+                <w:noProof/>
+                <w:webHidden/>
+              </w:rPr>
+              <w:tab/>
+            </w:r>
+            <w:r>
+              <w:rPr>
+                <w:noProof/>
+                <w:webHidden/>
+              </w:rPr>
+              <w:fldChar w:fldCharType="begin"/>
+            </w:r>
+            <w:r>
+              <w:rPr>
+                <w:noProof/>
+                <w:webHidden/>
+              </w:rPr>
+              <w:instrText xml:space="preserve"> PAGEREF _Toc441398586 \h </w:instrText>
+            </w:r>
+            <w:r>
+              <w:rPr>
+                <w:noProof/>
+                <w:webHidden/>
+              </w:rPr>
+            </w:r>
+            <w:r>
+              <w:rPr>
+                <w:noProof/>
+                <w:webHidden/>
+              </w:rPr>
+              <w:fldChar w:fldCharType="separate"/>
+            </w:r>
+            <w:r>
+              <w:rPr>
+                <w:noProof/>
+                <w:webHidden/>
+              </w:rPr>
+              <w:t>8</w:t>
+            </w:r>
+            <w:r>
+              <w:rPr>
+                <w:noProof/>
+                <w:webHidden/>
+              </w:rPr>
+              <w:fldChar w:fldCharType="end"/>
+            </w:r>
+          </w:hyperlink>
+        </w:p>
+        <w:p>
+          <w:pPr>
+            <w:pStyle w:val="TM1"/>
+            <w:tabs>
+              <w:tab w:val="left" w:pos="660"/>
+              <w:tab w:val="right" w:leader="dot" w:pos="9396"/>
+            </w:tabs>
+            <w:rPr>
+              <w:rFonts w:eastAsiaTheme="minorEastAsia"/>
+              <w:noProof/>
+              <w:lang w:eastAsia="fr-FR"/>
+            </w:rPr>
+          </w:pPr>
+          <w:hyperlink w:anchor="_Toc441398587" w:history="1">
+            <w:r>
+              <w:rPr>
+                <w:rStyle w:val="Lienhypertexte"/>
+                <w:noProof/>
+              </w:rPr>
+              <w:t>III.</w:t>
+            </w:r>
+            <w:r>
+              <w:rPr>
+                <w:rFonts w:eastAsiaTheme="minorEastAsia"/>
+                <w:noProof/>
+                <w:lang w:eastAsia="fr-FR"/>
+              </w:rPr>
+              <w:tab/>
+            </w:r>
+            <w:r>
+              <w:rPr>
+                <w:rStyle w:val="Lienhypertexte"/>
+                <w:noProof/>
+              </w:rPr>
+              <w:t>Modification de l’architecture du logiciel suite aux nouvelles demandes du client</w:t>
+            </w:r>
+            <w:r>
+              <w:rPr>
+                <w:noProof/>
+                <w:webHidden/>
+              </w:rPr>
+              <w:tab/>
+            </w:r>
+            <w:r>
+              <w:rPr>
+                <w:noProof/>
+                <w:webHidden/>
+              </w:rPr>
+              <w:fldChar w:fldCharType="begin"/>
+            </w:r>
+            <w:r>
+              <w:rPr>
+                <w:noProof/>
+                <w:webHidden/>
+              </w:rPr>
+              <w:instrText xml:space="preserve"> PAGEREF _Toc441398587 \h </w:instrText>
+            </w:r>
+            <w:r>
+              <w:rPr>
+                <w:noProof/>
+                <w:webHidden/>
+              </w:rPr>
+            </w:r>
+            <w:r>
+              <w:rPr>
+                <w:noProof/>
+                <w:webHidden/>
+              </w:rPr>
+              <w:fldChar w:fldCharType="separate"/>
+            </w:r>
+            <w:r>
+              <w:rPr>
+                <w:noProof/>
+                <w:webHidden/>
+              </w:rPr>
+              <w:t>9</w:t>
+            </w:r>
+            <w:r>
+              <w:rPr>
+                <w:noProof/>
+                <w:webHidden/>
+              </w:rPr>
+              <w:fldChar w:fldCharType="end"/>
+            </w:r>
+          </w:hyperlink>
+        </w:p>
+        <w:p>
+          <w:pPr>
+            <w:pStyle w:val="TM1"/>
+            <w:tabs>
+              <w:tab w:val="left" w:pos="660"/>
+              <w:tab w:val="right" w:leader="dot" w:pos="9396"/>
+            </w:tabs>
+            <w:rPr>
+              <w:rFonts w:eastAsiaTheme="minorEastAsia"/>
+              <w:noProof/>
+              <w:lang w:eastAsia="fr-FR"/>
+            </w:rPr>
+          </w:pPr>
+          <w:hyperlink w:anchor="_Toc441398588" w:history="1">
+            <w:r>
+              <w:rPr>
+                <w:rStyle w:val="Lienhypertexte"/>
+                <w:noProof/>
+              </w:rPr>
+              <w:t>IV.</w:t>
+            </w:r>
+            <w:r>
+              <w:rPr>
+                <w:rFonts w:eastAsiaTheme="minorEastAsia"/>
+                <w:noProof/>
+                <w:lang w:eastAsia="fr-FR"/>
+              </w:rPr>
+              <w:tab/>
+            </w:r>
+            <w:r>
+              <w:rPr>
+                <w:rStyle w:val="Lienhypertexte"/>
+                <w:noProof/>
+              </w:rPr>
+              <w:t>Test JUnit</w:t>
+            </w:r>
+            <w:r>
+              <w:rPr>
+                <w:noProof/>
+                <w:webHidden/>
+              </w:rPr>
+              <w:tab/>
+            </w:r>
+            <w:r>
+              <w:rPr>
+                <w:noProof/>
+                <w:webHidden/>
+              </w:rPr>
+              <w:fldChar w:fldCharType="begin"/>
+            </w:r>
+            <w:r>
+              <w:rPr>
+                <w:noProof/>
+                <w:webHidden/>
+              </w:rPr>
+              <w:instrText xml:space="preserve"> PAGEREF _Toc441398588 \h </w:instrText>
+            </w:r>
+            <w:r>
+              <w:rPr>
+                <w:noProof/>
+                <w:webHidden/>
+              </w:rPr>
+            </w:r>
+            <w:r>
+              <w:rPr>
+                <w:noProof/>
+                <w:webHidden/>
+              </w:rPr>
+              <w:fldChar w:fldCharType="separate"/>
+            </w:r>
+            <w:r>
+              <w:rPr>
+                <w:noProof/>
+                <w:webHidden/>
+              </w:rPr>
+              <w:t>11</w:t>
             </w:r>
             <w:r>
               <w:rPr>
@@ -4907,13 +5181,13 @@
               <w:lang w:eastAsia="fr-FR"/>
             </w:rPr>
           </w:pPr>
-          <w:hyperlink w:anchor="_Toc440800933" w:history="1">
+          <w:hyperlink w:anchor="_Toc441398589" w:history="1">
             <w:r>
               <w:rPr>
                 <w:rStyle w:val="Lienhypertexte"/>
                 <w:noProof/>
               </w:rPr>
-              <w:t>P2-P4. Interface de programmation des commandes</w:t>
+              <w:t>Conclusion</w:t>
             </w:r>
             <w:r>
               <w:rPr>
@@ -4934,7 +5208,7 @@
                 <w:noProof/>
                 <w:webHidden/>
               </w:rPr>
-              <w:instrText xml:space="preserve"> PAGEREF _Toc440800933 \h </w:instrText>
+              <w:instrText xml:space="preserve"> PAGEREF _Toc441398589 \h </w:instrText>
             </w:r>
             <w:r>
               <w:rPr>
@@ -4954,77 +5228,7 @@
                 <w:noProof/>
                 <w:webHidden/>
               </w:rPr>
-              <w:t>7</w:t>
-            </w:r>
-            <w:r>
-              <w:rPr>
-                <w:noProof/>
-                <w:webHidden/>
-              </w:rPr>
-              <w:fldChar w:fldCharType="end"/>
-            </w:r>
-          </w:hyperlink>
-        </w:p>
-        <w:p>
-          <w:pPr>
-            <w:pStyle w:val="TM1"/>
-            <w:tabs>
-              <w:tab w:val="right" w:leader="dot" w:pos="9396"/>
-            </w:tabs>
-            <w:rPr>
-              <w:rFonts w:eastAsiaTheme="minorEastAsia"/>
-              <w:noProof/>
-              <w:lang w:eastAsia="fr-FR"/>
-            </w:rPr>
-          </w:pPr>
-          <w:hyperlink w:anchor="_Toc440800934" w:history="1">
-            <w:r>
-              <w:rPr>
-                <w:rStyle w:val="Lienhypertexte"/>
-                <w:noProof/>
-              </w:rPr>
-              <w:t>P8. Modification de l’architecture du logiciel suite aux nouvelles demandes du client</w:t>
-            </w:r>
-            <w:r>
-              <w:rPr>
-                <w:noProof/>
-                <w:webHidden/>
-              </w:rPr>
-              <w:tab/>
-            </w:r>
-            <w:r>
-              <w:rPr>
-                <w:noProof/>
-                <w:webHidden/>
-              </w:rPr>
-              <w:fldChar w:fldCharType="begin"/>
-            </w:r>
-            <w:r>
-              <w:rPr>
-                <w:noProof/>
-                <w:webHidden/>
-              </w:rPr>
-              <w:instrText xml:space="preserve"> PAGEREF _Toc440800934 \h </w:instrText>
-            </w:r>
-            <w:r>
-              <w:rPr>
-                <w:noProof/>
-                <w:webHidden/>
-              </w:rPr>
-            </w:r>
-            <w:r>
-              <w:rPr>
-                <w:noProof/>
-                <w:webHidden/>
-              </w:rPr>
-              <w:fldChar w:fldCharType="separate"/>
-            </w:r>
-            <w:r>
-              <w:rPr>
-                <w:noProof/>
-                <w:webHidden/>
-              </w:rPr>
-              <w:t>8</w:t>
+              <w:t>11</w:t>
             </w:r>
             <w:r>
               <w:rPr>
@@ -5044,20 +5248,20 @@
             <w:fldChar w:fldCharType="end"/>
           </w:r>
         </w:p>
-        <w:bookmarkStart w:id="0" w:name="_GoBack" w:displacedByCustomXml="next"/>
-        <w:bookmarkEnd w:id="0" w:displacedByCustomXml="next"/>
       </w:sdtContent>
     </w:sdt>
     <w:p>
       <w:r>
         <w:br w:type="page"/>
       </w:r>
+      <w:bookmarkStart w:id="0" w:name="_GoBack"/>
+      <w:bookmarkEnd w:id="0"/>
     </w:p>
     <w:p>
       <w:pPr>
         <w:pStyle w:val="Titre1"/>
       </w:pPr>
-      <w:bookmarkStart w:id="1" w:name="_Toc440800925"/>
+      <w:bookmarkStart w:id="1" w:name="_Toc441398578"/>
       <w:r>
         <w:lastRenderedPageBreak/>
         <w:t>Introduction</w:t>
@@ -5081,6 +5285,26 @@
       <w:r>
         <w:t>que permettant son utilisation.</w:t>
       </w:r>
+      <w:r>
+        <w:t xml:space="preserve"> Pour des soucis d’organisation et de développement, nous avons utilisé un dépôt GitHub pour faciliter le développement collaboratif du logiciel</w:t>
+      </w:r>
+      <w:r>
+        <w:t xml:space="preserve"> (</w:t>
+      </w:r>
+      <w:hyperlink r:id="rId9" w:history="1">
+        <w:r>
+          <w:rPr>
+            <w:rStyle w:val="Lienhypertexte"/>
+          </w:rPr>
+          <w:t>https://github.com/PolymtlAC/LOG8430-TP1</w:t>
+        </w:r>
+      </w:hyperlink>
+      <w:r>
+        <w:t>)</w:t>
+      </w:r>
+      <w:r>
+        <w:t>.</w:t>
+      </w:r>
     </w:p>
     <w:p>
       <w:pPr>
@@ -5109,10 +5333,14 @@
     <w:p>
       <w:pPr>
         <w:pStyle w:val="Titre1"/>
-      </w:pPr>
-      <w:bookmarkStart w:id="2" w:name="_Toc440800926"/>
-      <w:r>
-        <w:t>P1. Architecture du logiciel</w:t>
+        <w:numPr>
+          <w:ilvl w:val="0"/>
+          <w:numId w:val="4"/>
+        </w:numPr>
+      </w:pPr>
+      <w:bookmarkStart w:id="2" w:name="_Toc441398579"/>
+      <w:r>
+        <w:t>Architecture du logiciel</w:t>
       </w:r>
       <w:bookmarkEnd w:id="2"/>
     </w:p>
@@ -5135,7 +5363,7 @@
           <w:numId w:val="2"/>
         </w:numPr>
       </w:pPr>
-      <w:bookmarkStart w:id="3" w:name="_Toc440800927"/>
+      <w:bookmarkStart w:id="3" w:name="_Toc441398580"/>
       <w:r>
         <w:t>Diagramme de cas d’utilisation</w:t>
       </w:r>
@@ -5193,10 +5421,11 @@
           <w:noProof/>
           <w:lang w:eastAsia="fr-FR"/>
         </w:rPr>
+        <w:lastRenderedPageBreak/>
         <w:drawing>
-          <wp:inline distT="0" distB="0" distL="0" distR="0" wp14:anchorId="51EBF5B1" wp14:editId="643D5B25">
-            <wp:extent cx="2600325" cy="3780020"/>
-            <wp:effectExtent l="0" t="0" r="0" b="0"/>
+          <wp:inline distT="0" distB="0" distL="0" distR="0" wp14:anchorId="35337850" wp14:editId="129B7832">
+            <wp:extent cx="3819525" cy="4532891"/>
+            <wp:effectExtent l="0" t="0" r="0" b="1270"/>
             <wp:docPr id="33" name="Image 33"/>
             <wp:cNvGraphicFramePr>
               <a:graphicFrameLocks xmlns:a="http://schemas.openxmlformats.org/drawingml/2006/main" noChangeAspect="1"/>
@@ -5206,105 +5435,6 @@
                 <pic:pic xmlns:pic="http://schemas.openxmlformats.org/drawingml/2006/picture">
                   <pic:nvPicPr>
                     <pic:cNvPr id="33" name="Diagramme Cas Utilisation.png"/>
-                    <pic:cNvPicPr/>
-                  </pic:nvPicPr>
-                  <pic:blipFill>
-                    <a:blip r:embed="rId9">
-                      <a:extLst>
-                        <a:ext uri="{28A0092B-C50C-407E-A947-70E740481C1C}">
-                          <a14:useLocalDpi xmlns:a14="http://schemas.microsoft.com/office/drawing/2010/main" val="0"/>
-                        </a:ext>
-                      </a:extLst>
-                    </a:blip>
-                    <a:stretch>
-                      <a:fillRect/>
-                    </a:stretch>
-                  </pic:blipFill>
-                  <pic:spPr>
-                    <a:xfrm>
-                      <a:off x="0" y="0"/>
-                      <a:ext cx="2623277" cy="3813384"/>
-                    </a:xfrm>
-                    <a:prstGeom prst="rect">
-                      <a:avLst/>
-                    </a:prstGeom>
-                  </pic:spPr>
-                </pic:pic>
-              </a:graphicData>
-            </a:graphic>
-          </wp:inline>
-        </w:drawing>
-      </w:r>
-    </w:p>
-    <w:p>
-      <w:pPr>
-        <w:ind w:firstLine="360"/>
-        <w:jc w:val="center"/>
-        <w:rPr>
-          <w:b/>
-        </w:rPr>
-      </w:pPr>
-      <w:r>
-        <w:rPr>
-          <w:b/>
-        </w:rPr>
-        <w:t>Figure 1. Diagramme de cas d’utilisation</w:t>
-      </w:r>
-    </w:p>
-    <w:p>
-      <w:pPr>
-        <w:pStyle w:val="Titre2"/>
-        <w:numPr>
-          <w:ilvl w:val="0"/>
-          <w:numId w:val="2"/>
-        </w:numPr>
-      </w:pPr>
-      <w:bookmarkStart w:id="4" w:name="_Toc440800928"/>
-      <w:r>
-        <w:lastRenderedPageBreak/>
-        <w:t>Processus du logiciel</w:t>
-      </w:r>
-      <w:bookmarkEnd w:id="4"/>
-    </w:p>
-    <w:p>
-      <w:pPr>
-        <w:ind w:firstLine="360"/>
-        <w:jc w:val="both"/>
-      </w:pPr>
-      <w:r>
-        <w:rPr>
-          <w:noProof/>
-          <w:lang w:eastAsia="fr-FR"/>
-        </w:rPr>
-        <w:drawing>
-          <wp:anchor distT="0" distB="0" distL="114300" distR="114300" simplePos="0" relativeHeight="251663360" behindDoc="1" locked="0" layoutInCell="1" allowOverlap="1" wp14:anchorId="20DE7E19" wp14:editId="12984EE4">
-            <wp:simplePos x="0" y="0"/>
-            <wp:positionH relativeFrom="column">
-              <wp:posOffset>-414020</wp:posOffset>
-            </wp:positionH>
-            <wp:positionV relativeFrom="paragraph">
-              <wp:posOffset>1758950</wp:posOffset>
-            </wp:positionV>
-            <wp:extent cx="7087870" cy="3629025"/>
-            <wp:effectExtent l="0" t="0" r="0" b="9525"/>
-            <wp:wrapTight wrapText="bothSides">
-              <wp:wrapPolygon edited="0">
-                <wp:start x="0" y="0"/>
-                <wp:lineTo x="0" y="21543"/>
-                <wp:lineTo x="21538" y="21543"/>
-                <wp:lineTo x="21538" y="0"/>
-                <wp:lineTo x="0" y="0"/>
-              </wp:wrapPolygon>
-            </wp:wrapTight>
-            <wp:docPr id="34" name="Image 34"/>
-            <wp:cNvGraphicFramePr>
-              <a:graphicFrameLocks xmlns:a="http://schemas.openxmlformats.org/drawingml/2006/main" noChangeAspect="1"/>
-            </wp:cNvGraphicFramePr>
-            <a:graphic xmlns:a="http://schemas.openxmlformats.org/drawingml/2006/main">
-              <a:graphicData uri="http://schemas.openxmlformats.org/drawingml/2006/picture">
-                <pic:pic xmlns:pic="http://schemas.openxmlformats.org/drawingml/2006/picture">
-                  <pic:nvPicPr>
-                    <pic:cNvPr id="34" name="Diagramme processus.png"/>
                     <pic:cNvPicPr/>
                   </pic:nvPicPr>
                   <pic:blipFill>
@@ -5322,7 +5452,145 @@
                   <pic:spPr>
                     <a:xfrm>
                       <a:off x="0" y="0"/>
-                      <a:ext cx="7087870" cy="3629025"/>
+                      <a:ext cx="3915060" cy="4646269"/>
+                    </a:xfrm>
+                    <a:prstGeom prst="rect">
+                      <a:avLst/>
+                    </a:prstGeom>
+                  </pic:spPr>
+                </pic:pic>
+              </a:graphicData>
+            </a:graphic>
+          </wp:inline>
+        </w:drawing>
+      </w:r>
+    </w:p>
+    <w:p>
+      <w:pPr>
+        <w:ind w:firstLine="360"/>
+        <w:jc w:val="center"/>
+        <w:rPr>
+          <w:b/>
+        </w:rPr>
+      </w:pPr>
+      <w:r>
+        <w:rPr>
+          <w:b/>
+        </w:rPr>
+        <w:t>Figure 1. Diagramme de cas d’utilisation</w:t>
+      </w:r>
+    </w:p>
+    <w:p>
+      <w:pPr>
+        <w:pStyle w:val="Titre2"/>
+        <w:numPr>
+          <w:ilvl w:val="0"/>
+          <w:numId w:val="2"/>
+        </w:numPr>
+      </w:pPr>
+      <w:bookmarkStart w:id="4" w:name="_Toc441398581"/>
+      <w:r>
+        <w:t>Processus du logiciel</w:t>
+      </w:r>
+      <w:bookmarkEnd w:id="4"/>
+    </w:p>
+    <w:p>
+      <w:pPr>
+        <w:ind w:firstLine="360"/>
+        <w:jc w:val="both"/>
+      </w:pPr>
+      <w:r>
+        <w:t>Une fois après avoir réfléchi</w:t>
+      </w:r>
+      <w:r>
+        <w:t xml:space="preserve"> sur les différentes fonctionnalités que notre logiciel devra intégrer, nous avons réfléchi sur </w:t>
+      </w:r>
+      <w:r>
+        <w:t xml:space="preserve">les suites d’actions pouvant s’offrir à un utilisateur au cours de son expérience. </w:t>
+      </w:r>
+      <w:r>
+        <w:t xml:space="preserve">L’objectif ici est de définir si certaines actions peuvent être effectuées uniquement dans certains contextes (par exemple : après une ou plusieurs actions), et si certaines actions doivent être réalisées avant que l’utilisateur puisse utiliser le logiciel librement. </w:t>
+      </w:r>
+      <w:r>
+        <w:t xml:space="preserve">Ainsi, comme le montre la </w:t>
+      </w:r>
+      <w:r>
+        <w:rPr>
+          <w:b/>
+        </w:rPr>
+        <w:t>Figure 2</w:t>
+      </w:r>
+      <w:r>
+        <w:rPr>
+          <w:b/>
+        </w:rPr>
+        <w:t xml:space="preserve"> </w:t>
+      </w:r>
+      <w:r>
+        <w:t xml:space="preserve">ci-dessous, l’utilisateur doit au lancement du logiciel sélectionner un fichier ou un dossier que sera considéré par le programme comme la racine. </w:t>
+      </w:r>
+      <w:r>
+        <w:t xml:space="preserve">Par la suite, l’utilisateur va pouvoir effectuer d’autres actions de son choix. On remarque notamment que l’utilisateur doit d’abord sélectionner un fichier ou un dossier dans l’arborescence avant de pouvoir exécuter une commande. </w:t>
+      </w:r>
+    </w:p>
+    <w:p>
+      <w:pPr>
+        <w:ind w:firstLine="360"/>
+        <w:jc w:val="center"/>
+      </w:pPr>
+      <w:r>
+        <w:rPr>
+          <w:noProof/>
+          <w:lang w:eastAsia="fr-FR"/>
+        </w:rPr>
+        <w:lastRenderedPageBreak/>
+        <w:drawing>
+          <wp:anchor distT="0" distB="0" distL="114300" distR="114300" simplePos="0" relativeHeight="251666432" behindDoc="0" locked="0" layoutInCell="1" allowOverlap="1" wp14:anchorId="715ED58D" wp14:editId="5E3375B0">
+            <wp:simplePos x="0" y="0"/>
+            <wp:positionH relativeFrom="column">
+              <wp:posOffset>-424180</wp:posOffset>
+            </wp:positionH>
+            <wp:positionV relativeFrom="paragraph">
+              <wp:posOffset>0</wp:posOffset>
+            </wp:positionV>
+            <wp:extent cx="7095490" cy="3190875"/>
+            <wp:effectExtent l="0" t="0" r="0" b="9525"/>
+            <wp:wrapThrough wrapText="bothSides">
+              <wp:wrapPolygon edited="0">
+                <wp:start x="0" y="0"/>
+                <wp:lineTo x="0" y="21536"/>
+                <wp:lineTo x="21515" y="21536"/>
+                <wp:lineTo x="21515" y="0"/>
+                <wp:lineTo x="0" y="0"/>
+              </wp:wrapPolygon>
+            </wp:wrapThrough>
+            <wp:docPr id="38" name="Image 38"/>
+            <wp:cNvGraphicFramePr>
+              <a:graphicFrameLocks xmlns:a="http://schemas.openxmlformats.org/drawingml/2006/main" noChangeAspect="1"/>
+            </wp:cNvGraphicFramePr>
+            <a:graphic xmlns:a="http://schemas.openxmlformats.org/drawingml/2006/main">
+              <a:graphicData uri="http://schemas.openxmlformats.org/drawingml/2006/picture">
+                <pic:pic xmlns:pic="http://schemas.openxmlformats.org/drawingml/2006/picture">
+                  <pic:nvPicPr>
+                    <pic:cNvPr id="38" name="Diagramme processus.png"/>
+                    <pic:cNvPicPr/>
+                  </pic:nvPicPr>
+                  <pic:blipFill>
+                    <a:blip r:embed="rId11">
+                      <a:extLst>
+                        <a:ext uri="{28A0092B-C50C-407E-A947-70E740481C1C}">
+                          <a14:useLocalDpi xmlns:a14="http://schemas.microsoft.com/office/drawing/2010/main" val="0"/>
+                        </a:ext>
+                      </a:extLst>
+                    </a:blip>
+                    <a:stretch>
+                      <a:fillRect/>
+                    </a:stretch>
+                  </pic:blipFill>
+                  <pic:spPr>
+                    <a:xfrm>
+                      <a:off x="0" y="0"/>
+                      <a:ext cx="7095490" cy="3190875"/>
                     </a:xfrm>
                     <a:prstGeom prst="rect">
                       <a:avLst/>
@@ -5340,39 +5608,6 @@
           </wp:anchor>
         </w:drawing>
       </w:r>
-      <w:r>
-        <w:t>Une fois après avoir réfléchi</w:t>
-      </w:r>
-      <w:r>
-        <w:t xml:space="preserve"> sur les différentes fonctionnalités que notre logiciel devra intégrer, nous avons réfléchi sur </w:t>
-      </w:r>
-      <w:r>
-        <w:t xml:space="preserve">les suites d’actions pouvant s’offrir à un utilisateur au cours de son expérience. </w:t>
-      </w:r>
-      <w:r>
-        <w:t xml:space="preserve">L’objectif ici est de définir si certaines actions peuvent être effectuées uniquement dans certains contextes (par exemple : après une ou plusieurs actions), et si certaines actions doivent être réalisées avant que l’utilisateur puisse utiliser le logiciel librement. </w:t>
-      </w:r>
-      <w:r>
-        <w:t xml:space="preserve">Ainsi, comme le montre la </w:t>
-      </w:r>
-      <w:r>
-        <w:rPr>
-          <w:b/>
-        </w:rPr>
-        <w:t>Figure 2</w:t>
-      </w:r>
-      <w:r>
-        <w:rPr>
-          <w:b/>
-        </w:rPr>
-        <w:t xml:space="preserve"> </w:t>
-      </w:r>
-      <w:r>
-        <w:t xml:space="preserve">ci-dessous, l’utilisateur doit au lancement du logiciel sélectionner un fichier ou un dossier que sera considéré par le programme comme la racine. </w:t>
-      </w:r>
-      <w:r>
-        <w:t xml:space="preserve">Par la suite, l’utilisateur va pouvoir effectuer d’autres actions de son choix. On remarque notamment que l’utilisateur doit d’abord sélectionner un fichier ou un dossier dans l’arborescence avant de pouvoir exécuter une commande. </w:t>
-      </w:r>
     </w:p>
     <w:p>
       <w:pPr>
@@ -5403,7 +5638,7 @@
           <w:numId w:val="2"/>
         </w:numPr>
       </w:pPr>
-      <w:bookmarkStart w:id="5" w:name="_Toc440800929"/>
+      <w:bookmarkStart w:id="5" w:name="_Toc441398582"/>
       <w:r>
         <w:t>Diagramme de classes</w:t>
       </w:r>
@@ -5502,7 +5737,6 @@
       </w:pPr>
       <w:proofErr w:type="spellStart"/>
       <w:r>
-        <w:lastRenderedPageBreak/>
         <w:t>AbsolutePathCommand</w:t>
       </w:r>
       <w:proofErr w:type="spellEnd"/>
@@ -5595,8 +5829,9 @@
           <w:noProof/>
           <w:lang w:eastAsia="fr-FR"/>
         </w:rPr>
+        <w:lastRenderedPageBreak/>
         <w:drawing>
-          <wp:inline distT="0" distB="0" distL="0" distR="0" wp14:anchorId="78173114" wp14:editId="2CC2CB92">
+          <wp:inline distT="0" distB="0" distL="0" distR="0" wp14:anchorId="7736B754" wp14:editId="0923FBEB">
             <wp:extent cx="4371975" cy="6361652"/>
             <wp:effectExtent l="0" t="0" r="0" b="1270"/>
             <wp:docPr id="35" name="Image 35"/>
@@ -5611,7 +5846,7 @@
                     <pic:cNvPicPr/>
                   </pic:nvPicPr>
                   <pic:blipFill rotWithShape="1">
-                    <a:blip r:embed="rId11">
+                    <a:blip r:embed="rId12">
                       <a:extLst>
                         <a:ext uri="{28A0092B-C50C-407E-A947-70E740481C1C}">
                           <a14:useLocalDpi xmlns:a14="http://schemas.microsoft.com/office/drawing/2010/main" val="0"/>
@@ -5668,13 +5903,26 @@
     </w:p>
     <w:p>
       <w:pPr>
+        <w:rPr>
+          <w:rFonts w:asciiTheme="majorHAnsi" w:eastAsiaTheme="majorEastAsia" w:hAnsiTheme="majorHAnsi" w:cstheme="majorBidi"/>
+          <w:color w:val="2E74B5" w:themeColor="accent1" w:themeShade="BF"/>
+          <w:sz w:val="26"/>
+          <w:szCs w:val="26"/>
+        </w:rPr>
+      </w:pPr>
+      <w:r>
+        <w:br w:type="page"/>
+      </w:r>
+    </w:p>
+    <w:p>
+      <w:pPr>
         <w:pStyle w:val="Titre2"/>
         <w:numPr>
           <w:ilvl w:val="0"/>
           <w:numId w:val="2"/>
         </w:numPr>
       </w:pPr>
-      <w:bookmarkStart w:id="6" w:name="_Toc440800930"/>
+      <w:bookmarkStart w:id="6" w:name="_Toc441398583"/>
       <w:r>
         <w:lastRenderedPageBreak/>
         <w:t>Diagramme de</w:t>
@@ -5714,7 +5962,7 @@
           <w:lang w:eastAsia="fr-FR"/>
         </w:rPr>
         <w:drawing>
-          <wp:inline distT="0" distB="0" distL="0" distR="0" wp14:anchorId="48086AE4" wp14:editId="05F99847">
+          <wp:inline distT="0" distB="0" distL="0" distR="0" wp14:anchorId="44841726" wp14:editId="1A78F02A">
             <wp:extent cx="6293229" cy="3990975"/>
             <wp:effectExtent l="0" t="0" r="0" b="0"/>
             <wp:docPr id="42" name="Image 42"/>
@@ -5729,7 +5977,7 @@
                     <pic:cNvPicPr/>
                   </pic:nvPicPr>
                   <pic:blipFill>
-                    <a:blip r:embed="rId12">
+                    <a:blip r:embed="rId13">
                       <a:extLst>
                         <a:ext uri="{28A0092B-C50C-407E-A947-70E740481C1C}">
                           <a14:useLocalDpi xmlns:a14="http://schemas.microsoft.com/office/drawing/2010/main" val="0"/>
@@ -5784,7 +6032,7 @@
           <w:numId w:val="2"/>
         </w:numPr>
       </w:pPr>
-      <w:bookmarkStart w:id="7" w:name="_Toc440800931"/>
+      <w:bookmarkStart w:id="7" w:name="_Toc441398584"/>
       <w:r>
         <w:t>Le design pattern Observer/Listener</w:t>
       </w:r>
@@ -5829,7 +6077,7 @@
           <w:lang w:eastAsia="fr-FR"/>
         </w:rPr>
         <w:drawing>
-          <wp:inline distT="0" distB="0" distL="0" distR="0" wp14:anchorId="5353A167" wp14:editId="4A63BC71">
+          <wp:inline distT="0" distB="0" distL="0" distR="0" wp14:anchorId="2CA22931" wp14:editId="6412FD89">
             <wp:extent cx="3686175" cy="1978683"/>
             <wp:effectExtent l="0" t="0" r="0" b="2540"/>
             <wp:docPr id="40" name="Image 40"/>
@@ -5844,7 +6092,7 @@
                     <pic:cNvPicPr/>
                   </pic:nvPicPr>
                   <pic:blipFill>
-                    <a:blip r:embed="rId13">
+                    <a:blip r:embed="rId14">
                       <a:extLst>
                         <a:ext uri="{28A0092B-C50C-407E-A947-70E740481C1C}">
                           <a14:useLocalDpi xmlns:a14="http://schemas.microsoft.com/office/drawing/2010/main" val="0"/>
@@ -5925,7 +6173,7 @@
           <w:numId w:val="2"/>
         </w:numPr>
       </w:pPr>
-      <w:bookmarkStart w:id="8" w:name="_Toc440800932"/>
+      <w:bookmarkStart w:id="8" w:name="_Toc441398585"/>
       <w:r>
         <w:t>Le design pattern Composite</w:t>
       </w:r>
@@ -5984,7 +6232,7 @@
           <w:lang w:eastAsia="fr-FR"/>
         </w:rPr>
         <w:drawing>
-          <wp:inline distT="0" distB="0" distL="0" distR="0" wp14:anchorId="6F411496" wp14:editId="2EBFC105">
+          <wp:inline distT="0" distB="0" distL="0" distR="0" wp14:anchorId="47956E93" wp14:editId="4ABFD644">
             <wp:extent cx="5972810" cy="2574290"/>
             <wp:effectExtent l="0" t="0" r="8890" b="0"/>
             <wp:docPr id="39" name="Image 39"/>
@@ -5999,7 +6247,7 @@
                     <pic:cNvPicPr/>
                   </pic:nvPicPr>
                   <pic:blipFill>
-                    <a:blip r:embed="rId14">
+                    <a:blip r:embed="rId15">
                       <a:extLst>
                         <a:ext uri="{28A0092B-C50C-407E-A947-70E740481C1C}">
                           <a14:useLocalDpi xmlns:a14="http://schemas.microsoft.com/office/drawing/2010/main" val="0"/>
@@ -6115,11 +6363,15 @@
     <w:p>
       <w:pPr>
         <w:pStyle w:val="Titre1"/>
-      </w:pPr>
-      <w:bookmarkStart w:id="9" w:name="_Toc440800933"/>
+        <w:numPr>
+          <w:ilvl w:val="0"/>
+          <w:numId w:val="4"/>
+        </w:numPr>
+      </w:pPr>
+      <w:bookmarkStart w:id="9" w:name="_Toc441398586"/>
       <w:r>
         <w:lastRenderedPageBreak/>
-        <w:t>P2-P4. Interface de programmation des commandes</w:t>
+        <w:t>Interface de programmation des commandes</w:t>
       </w:r>
       <w:bookmarkEnd w:id="9"/>
     </w:p>
@@ -6248,7 +6500,7 @@
           <w:lang w:eastAsia="fr-FR"/>
         </w:rPr>
         <w:drawing>
-          <wp:inline distT="0" distB="0" distL="0" distR="0" wp14:anchorId="0D5CA07B" wp14:editId="358542FC">
+          <wp:inline distT="0" distB="0" distL="0" distR="0" wp14:anchorId="3C8BD8E1" wp14:editId="5C0BF1F9">
             <wp:extent cx="4801235" cy="2305050"/>
             <wp:effectExtent l="0" t="0" r="0" b="0"/>
             <wp:docPr id="41" name="Image 41"/>
@@ -6263,7 +6515,7 @@
                     <pic:cNvPicPr/>
                   </pic:nvPicPr>
                   <pic:blipFill rotWithShape="1">
-                    <a:blip r:embed="rId15">
+                    <a:blip r:embed="rId16">
                       <a:extLst>
                         <a:ext uri="{28A0092B-C50C-407E-A947-70E740481C1C}">
                           <a14:useLocalDpi xmlns:a14="http://schemas.microsoft.com/office/drawing/2010/main" val="0"/>
@@ -6333,11 +6585,15 @@
     <w:p>
       <w:pPr>
         <w:pStyle w:val="Titre1"/>
-      </w:pPr>
-      <w:bookmarkStart w:id="10" w:name="_Toc440800934"/>
+        <w:numPr>
+          <w:ilvl w:val="0"/>
+          <w:numId w:val="4"/>
+        </w:numPr>
+      </w:pPr>
+      <w:bookmarkStart w:id="10" w:name="_Toc441398587"/>
       <w:r>
         <w:lastRenderedPageBreak/>
-        <w:t>P8. Modification de l’architecture du logiciel suite aux nouvelles demandes du client</w:t>
+        <w:t>Modification de l’architecture du logiciel suite aux nouvelles demandes du client</w:t>
       </w:r>
       <w:bookmarkEnd w:id="10"/>
     </w:p>
@@ -6364,7 +6620,7 @@
           <w:lang w:eastAsia="fr-FR"/>
         </w:rPr>
         <w:drawing>
-          <wp:anchor distT="0" distB="0" distL="114300" distR="114300" simplePos="0" relativeHeight="251665408" behindDoc="0" locked="0" layoutInCell="1" allowOverlap="1" wp14:anchorId="2F78F581" wp14:editId="4E6F32C6">
+          <wp:anchor distT="0" distB="0" distL="114300" distR="114300" simplePos="0" relativeHeight="251665408" behindDoc="0" locked="0" layoutInCell="1" allowOverlap="1" wp14:anchorId="514ECD2D" wp14:editId="57220A84">
             <wp:simplePos x="0" y="0"/>
             <wp:positionH relativeFrom="column">
               <wp:posOffset>-213995</wp:posOffset>
@@ -6387,7 +6643,7 @@
                     <pic:cNvPicPr/>
                   </pic:nvPicPr>
                   <pic:blipFill>
-                    <a:blip r:embed="rId16">
+                    <a:blip r:embed="rId17">
                       <a:extLst>
                         <a:ext uri="{28A0092B-C50C-407E-A947-70E740481C1C}">
                           <a14:useLocalDpi xmlns:a14="http://schemas.microsoft.com/office/drawing/2010/main" val="0"/>
@@ -6479,7 +6735,33 @@
       </w:r>
       <w:proofErr w:type="spellEnd"/>
       <w:r>
-        <w:t> permet comme son nom l’indique de charger les commandes,</w:t>
+        <w:t> permet comme son nom l’indique de charger les commandes</w:t>
+      </w:r>
+      <w:r>
+        <w:t xml:space="preserve"> (fichiers en .</w:t>
+      </w:r>
+      <w:r>
+        <w:t>class</w:t>
+      </w:r>
+      <w:r>
+        <w:t xml:space="preserve"> présents dans le dossier </w:t>
+      </w:r>
+      <w:r>
+        <w:t>« </w:t>
+      </w:r>
+      <w:proofErr w:type="spellStart"/>
+      <w:r>
+        <w:t>commands</w:t>
+      </w:r>
+      <w:proofErr w:type="spellEnd"/>
+      <w:r>
+        <w:t> »</w:t>
+      </w:r>
+      <w:r>
+        <w:t>)</w:t>
+      </w:r>
+      <w:r>
+        <w:t>,</w:t>
       </w:r>
     </w:p>
     <w:p>
@@ -6500,7 +6782,10 @@
       </w:r>
       <w:proofErr w:type="spellEnd"/>
       <w:r>
-        <w:t xml:space="preserve"> sert d’observer permettant d’exécuter et de transmettre les résultats des commandes.</w:t>
+        <w:t xml:space="preserve"> sert d’observer permettant d’exécuter et de transmet</w:t>
+      </w:r>
+      <w:r>
+        <w:t>tre les résultats des commandes.</w:t>
       </w:r>
     </w:p>
     <w:p>
@@ -6543,7 +6828,7 @@
         </w:rPr>
         <w:lastRenderedPageBreak/>
         <w:drawing>
-          <wp:inline distT="0" distB="0" distL="0" distR="0">
+          <wp:inline distT="0" distB="0" distL="0" distR="0" wp14:anchorId="4FFA5B9E" wp14:editId="5299AB4B">
             <wp:extent cx="4343400" cy="7876868"/>
             <wp:effectExtent l="0" t="0" r="0" b="0"/>
             <wp:docPr id="43" name="Image 43"/>
@@ -6558,7 +6843,7 @@
                     <pic:cNvPicPr/>
                   </pic:nvPicPr>
                   <pic:blipFill>
-                    <a:blip r:embed="rId11">
+                    <a:blip r:embed="rId12">
                       <a:extLst>
                         <a:ext uri="{28A0092B-C50C-407E-A947-70E740481C1C}">
                           <a14:useLocalDpi xmlns:a14="http://schemas.microsoft.com/office/drawing/2010/main" val="0"/>
@@ -6600,9 +6885,45 @@
       </w:r>
     </w:p>
     <w:p>
+      <w:pPr>
+        <w:jc w:val="both"/>
+      </w:pPr>
       <w:r>
         <w:lastRenderedPageBreak/>
-        <w:t>Travail à faire :</w:t>
+        <w:t xml:space="preserve">Par la suite, nous avons notamment implémenté de nouvelles </w:t>
+      </w:r>
+      <w:r>
+        <w:t xml:space="preserve">commandes afin de </w:t>
+      </w:r>
+      <w:r>
+        <w:t>vérifier cette partie de la maintenabilité</w:t>
+      </w:r>
+      <w:r>
+        <w:t xml:space="preserve"> le logicie</w:t>
+      </w:r>
+      <w:r>
+        <w:t>l</w:t>
+      </w:r>
+      <w:r>
+        <w:t xml:space="preserve">. En effet, nous avons pu tester qu’il était très simple de concevoir de nouvelles commandes </w:t>
+      </w:r>
+      <w:r>
+        <w:t>en utilisant</w:t>
+      </w:r>
+      <w:r>
+        <w:t xml:space="preserve"> l’interface « Command » implémenté.</w:t>
+      </w:r>
+      <w:r>
+        <w:t xml:space="preserve"> </w:t>
+      </w:r>
+      <w:r>
+        <w:t xml:space="preserve">Nous avons ajouté les </w:t>
+      </w:r>
+      <w:r>
+        <w:t>commandes</w:t>
+      </w:r>
+      <w:r>
+        <w:t xml:space="preserve"> suites :</w:t>
       </w:r>
     </w:p>
     <w:p>
@@ -6610,17 +6931,17 @@
         <w:pStyle w:val="Paragraphedeliste"/>
         <w:numPr>
           <w:ilvl w:val="0"/>
-          <w:numId w:val="1"/>
+          <w:numId w:val="3"/>
         </w:numPr>
-      </w:pPr>
-      <w:r>
-        <w:t xml:space="preserve">Diagramme de </w:t>
-      </w:r>
-      <w:r>
-        <w:t>cas d’utilisation</w:t>
-      </w:r>
-      <w:r>
-        <w:t xml:space="preserve"> T</w:t>
+        <w:jc w:val="both"/>
+      </w:pPr>
+      <w:proofErr w:type="spellStart"/>
+      <w:r>
+        <w:t>FolderNumberOfChildCommand</w:t>
+      </w:r>
+      <w:proofErr w:type="spellEnd"/>
+      <w:r>
+        <w:t> : cette classe implémente une commande permettant de connaitre le nombre de fichiers et de dossiers présents dans le dossier sélectionné,</w:t>
       </w:r>
     </w:p>
     <w:p>
@@ -6628,14 +6949,17 @@
         <w:pStyle w:val="Paragraphedeliste"/>
         <w:numPr>
           <w:ilvl w:val="0"/>
-          <w:numId w:val="1"/>
+          <w:numId w:val="3"/>
         </w:numPr>
-      </w:pPr>
-      <w:r>
-        <w:t>Diagramme d’activité</w:t>
-      </w:r>
-      <w:r>
-        <w:t xml:space="preserve"> T</w:t>
+        <w:jc w:val="both"/>
+      </w:pPr>
+      <w:proofErr w:type="spellStart"/>
+      <w:r>
+        <w:t>OpenCommand</w:t>
+      </w:r>
+      <w:proofErr w:type="spellEnd"/>
+      <w:r>
+        <w:t> : cette classe implémente une commande permettant d’ouvrir le fichier ou le dossier sélectionné,</w:t>
       </w:r>
     </w:p>
     <w:p>
@@ -6643,189 +6967,133 @@
         <w:pStyle w:val="Paragraphedeliste"/>
         <w:numPr>
           <w:ilvl w:val="0"/>
-          <w:numId w:val="1"/>
+          <w:numId w:val="3"/>
         </w:numPr>
-      </w:pPr>
-      <w:r>
-        <w:t>Diagramme de classe</w:t>
-      </w:r>
-      <w:r>
-        <w:t xml:space="preserve"> T</w:t>
+        <w:jc w:val="both"/>
+      </w:pPr>
+      <w:proofErr w:type="spellStart"/>
+      <w:r>
+        <w:t>ParentCommand</w:t>
+      </w:r>
+      <w:proofErr w:type="spellEnd"/>
+      <w:r>
+        <w:t> : cette classe implémente une commande permettant de connaitre le dossier parent du fichier ou du dossier sélectionné.</w:t>
       </w:r>
     </w:p>
     <w:p>
       <w:pPr>
-        <w:pStyle w:val="Paragraphedeliste"/>
+        <w:pStyle w:val="Titre1"/>
         <w:numPr>
           <w:ilvl w:val="0"/>
-          <w:numId w:val="1"/>
+          <w:numId w:val="4"/>
         </w:numPr>
       </w:pPr>
-      <w:r>
-        <w:t>Diagramme de séquence</w:t>
-      </w:r>
-      <w:r>
-        <w:t xml:space="preserve"> T</w:t>
-      </w:r>
+      <w:bookmarkStart w:id="11" w:name="_Toc441398588"/>
+      <w:r>
+        <w:t xml:space="preserve">Test </w:t>
+      </w:r>
+      <w:proofErr w:type="spellStart"/>
+      <w:r>
+        <w:t>JUnit</w:t>
+      </w:r>
+      <w:bookmarkEnd w:id="11"/>
+      <w:proofErr w:type="spellEnd"/>
     </w:p>
     <w:p>
       <w:pPr>
-        <w:pStyle w:val="Paragraphedeliste"/>
-        <w:numPr>
-          <w:ilvl w:val="0"/>
-          <w:numId w:val="1"/>
-        </w:numPr>
-      </w:pPr>
-      <w:r>
-        <w:t>Diagramme package</w:t>
-      </w:r>
-      <w:r>
-        <w:t xml:space="preserve"> T</w:t>
+        <w:jc w:val="both"/>
+      </w:pPr>
+      <w:r>
+        <w:tab/>
+        <w:t>Tout au long du développement, nous avons implémenté quelques tests afin de vérifier le bon fonctionnement d’une partie du logiciel</w:t>
+      </w:r>
+      <w:r>
+        <w:t xml:space="preserve">. Le fichier CommandTest.java comprend un ensemble de tests permettant de vérifier le bon fonctionnement de la totalité des commandes implémentées. </w:t>
+      </w:r>
+      <w:r>
+        <w:t>Dans le cadre de ces tests, un dossier « </w:t>
+      </w:r>
+      <w:proofErr w:type="spellStart"/>
+      <w:r>
+        <w:t>dossierTest</w:t>
+      </w:r>
+      <w:proofErr w:type="spellEnd"/>
+      <w:r>
+        <w:t> » a été ajouté contenant un fichier « </w:t>
+      </w:r>
+      <w:proofErr w:type="spellStart"/>
+      <w:r>
+        <w:t>fichierTest</w:t>
+      </w:r>
+      <w:proofErr w:type="spellEnd"/>
+      <w:r>
+        <w:t xml:space="preserve"> ». </w:t>
+      </w:r>
+      <w:r>
+        <w:t>L</w:t>
+      </w:r>
+      <w:r>
+        <w:t xml:space="preserve">e fichier </w:t>
+      </w:r>
+      <w:r>
+        <w:t>CommandTest.java</w:t>
+      </w:r>
+      <w:r>
+        <w:t xml:space="preserve"> </w:t>
+      </w:r>
+      <w:r>
+        <w:t xml:space="preserve">comporte aussi un test permettant de vérifier le bon fonctionnement de classe </w:t>
+      </w:r>
+      <w:proofErr w:type="spellStart"/>
+      <w:r>
+        <w:t>CommandLoader</w:t>
+      </w:r>
+      <w:proofErr w:type="spellEnd"/>
+      <w:r>
+        <w:t>.</w:t>
+      </w:r>
+      <w:r>
+        <w:t xml:space="preserve"> </w:t>
+      </w:r>
+      <w:r>
+        <w:t>Pour finir, c</w:t>
+      </w:r>
+      <w:r>
+        <w:t xml:space="preserve">ertaines méthodes étant un peu plus complexe à tester, les autres tests effectués ont consisté à exécuter le logiciel pour tester directement ses fonctionnalités et son bon fonctionnement. </w:t>
       </w:r>
     </w:p>
     <w:p>
       <w:pPr>
-        <w:pStyle w:val="Paragraphedeliste"/>
-        <w:numPr>
-          <w:ilvl w:val="0"/>
-          <w:numId w:val="1"/>
-        </w:numPr>
-      </w:pPr>
-      <w:r>
-        <w:t>Graphe Design Pattern Composite + explication</w:t>
-      </w:r>
-      <w:r>
-        <w:t xml:space="preserve"> T =&gt; interface avec les commandes</w:t>
-      </w:r>
+        <w:pStyle w:val="Titre1"/>
+      </w:pPr>
+      <w:bookmarkStart w:id="12" w:name="_Toc441398589"/>
+      <w:r>
+        <w:t>Conclusion</w:t>
+      </w:r>
+      <w:bookmarkEnd w:id="12"/>
     </w:p>
     <w:p>
       <w:pPr>
-        <w:pStyle w:val="Paragraphedeliste"/>
-        <w:numPr>
-          <w:ilvl w:val="0"/>
-          <w:numId w:val="1"/>
-        </w:numPr>
-      </w:pPr>
-      <w:r>
-        <w:t>Pattern observer pour les évènements</w:t>
+        <w:jc w:val="both"/>
+      </w:pPr>
+      <w:r>
+        <w:tab/>
+        <w:t xml:space="preserve">En conclusion, </w:t>
+      </w:r>
+      <w:r>
+        <w:t>nous nous sommes appuyés sur plusieurs design pattern (composite, observer/</w:t>
+      </w:r>
+      <w:proofErr w:type="spellStart"/>
+      <w:r>
+        <w:t>listener</w:t>
+      </w:r>
+      <w:proofErr w:type="spellEnd"/>
+      <w:r>
+        <w:t xml:space="preserve">) dans la conception de l’architecture de notre logiciel. Nous avons aussi implémenté un ensemble de tests nous garantissant le bon fonctionnement d’une partie du programme. Enfin, nous avons pu tester qu’il était simple d’ajouter de nouvelles commandes à notre logiciel. </w:t>
       </w:r>
     </w:p>
-    <w:p>
-      <w:pPr>
-        <w:pStyle w:val="Paragraphedeliste"/>
-        <w:numPr>
-          <w:ilvl w:val="0"/>
-          <w:numId w:val="1"/>
-        </w:numPr>
-      </w:pPr>
-      <w:r>
-        <w:t>Faire les commandes</w:t>
-      </w:r>
-      <w:r>
-        <w:t> : Tout le monde</w:t>
-      </w:r>
-    </w:p>
-    <w:p>
-      <w:pPr>
-        <w:pStyle w:val="Paragraphedeliste"/>
-        <w:numPr>
-          <w:ilvl w:val="0"/>
-          <w:numId w:val="1"/>
-        </w:numPr>
-      </w:pPr>
-      <w:r>
-        <w:t>Faire l’interface graphique</w:t>
-      </w:r>
-      <w:r>
-        <w:t xml:space="preserve"> AC</w:t>
-      </w:r>
-    </w:p>
-    <w:p>
-      <w:pPr>
-        <w:pStyle w:val="Paragraphedeliste"/>
-        <w:numPr>
-          <w:ilvl w:val="0"/>
-          <w:numId w:val="1"/>
-        </w:numPr>
-      </w:pPr>
-      <w:r>
-        <w:t xml:space="preserve">Mettre en place </w:t>
-      </w:r>
-      <w:proofErr w:type="spellStart"/>
-      <w:r>
-        <w:t>JUnit</w:t>
-      </w:r>
-      <w:proofErr w:type="spellEnd"/>
-      <w:r>
-        <w:t xml:space="preserve"> </w:t>
-      </w:r>
-      <w:r>
-        <w:t>A</w:t>
-      </w:r>
-    </w:p>
-    <w:p>
-      <w:pPr>
-        <w:pStyle w:val="Paragraphedeliste"/>
-        <w:numPr>
-          <w:ilvl w:val="0"/>
-          <w:numId w:val="1"/>
-        </w:numPr>
-      </w:pPr>
-      <w:r>
-        <w:t xml:space="preserve">Faire des tests unitaires : Tout le monde </w:t>
-      </w:r>
-    </w:p>
-    <w:p>
-      <w:pPr>
-        <w:pStyle w:val="Paragraphedeliste"/>
-        <w:numPr>
-          <w:ilvl w:val="0"/>
-          <w:numId w:val="1"/>
-        </w:numPr>
-      </w:pPr>
-      <w:r>
-        <w:t>Faire marcher Git, récupérer le code source</w:t>
-      </w:r>
-    </w:p>
-    <w:p>
-      <w:pPr>
-        <w:pStyle w:val="Paragraphedeliste"/>
-        <w:numPr>
-          <w:ilvl w:val="0"/>
-          <w:numId w:val="1"/>
-        </w:numPr>
-      </w:pPr>
-      <w:r>
-        <w:t xml:space="preserve">Faire un fichier </w:t>
-      </w:r>
-      <w:proofErr w:type="spellStart"/>
-      <w:r>
-        <w:t>readme</w:t>
-      </w:r>
-      <w:proofErr w:type="spellEnd"/>
-    </w:p>
-    <w:p/>
-    <w:p>
-      <w:r>
-        <w:t>Première solution : chaque commande observe</w:t>
-      </w:r>
-    </w:p>
-    <w:p>
-      <w:r>
-        <w:t xml:space="preserve">Deuxième solution : le conteneur observe mieux car avec </w:t>
-      </w:r>
-      <w:proofErr w:type="spellStart"/>
-      <w:r>
-        <w:t>autorun</w:t>
-      </w:r>
-      <w:proofErr w:type="spellEnd"/>
-      <w:r>
-        <w:t xml:space="preserve"> on exécute tout, boucle for, tout est gérer par un seul</w:t>
-      </w:r>
-    </w:p>
-    <w:p/>
     <w:sectPr>
-      <w:footerReference w:type="default" r:id="rId17"/>
+      <w:footerReference w:type="default" r:id="rId18"/>
       <w:pgSz w:w="12240" w:h="15840"/>
       <w:pgMar w:top="1417" w:right="1417" w:bottom="1417" w:left="1417" w:header="708" w:footer="708" w:gutter="0"/>
       <w:pgNumType w:start="0"/>
@@ -6923,7 +7191,7 @@
                 <w:bCs/>
                 <w:noProof/>
               </w:rPr>
-              <w:t>10</w:t>
+              <w:t>11</w:t>
             </w:r>
             <w:r>
               <w:rPr>
@@ -6968,7 +7236,7 @@
                 <w:bCs/>
                 <w:noProof/>
               </w:rPr>
-              <w:t>10</w:t>
+              <w:t>11</w:t>
             </w:r>
             <w:r>
               <w:rPr>
@@ -7020,6 +7288,95 @@
 <file path=word/numbering.xml><?xml version="1.0" encoding="utf-8"?>
 <w:numbering xmlns:wpc="http://schemas.microsoft.com/office/word/2010/wordprocessingCanvas" xmlns:cx="http://schemas.microsoft.com/office/drawing/2014/chartex" xmlns:cx1="http://schemas.microsoft.com/office/drawing/2015/9/8/chartex" xmlns:mc="http://schemas.openxmlformats.org/markup-compatibility/2006" xmlns:o="urn:schemas-microsoft-com:office:office" xmlns:r="http://schemas.openxmlformats.org/officeDocument/2006/relationships" xmlns:m="http://schemas.openxmlformats.org/officeDocument/2006/math" xmlns:v="urn:schemas-microsoft-com:vml" xmlns:wp14="http://schemas.microsoft.com/office/word/2010/wordprocessingDrawing" xmlns:wp="http://schemas.openxmlformats.org/drawingml/2006/wordprocessingDrawing" xmlns:w10="urn:schemas-microsoft-com:office:word" xmlns:w="http://schemas.openxmlformats.org/wordprocessingml/2006/main" xmlns:w14="http://schemas.microsoft.com/office/word/2010/wordml" xmlns:w15="http://schemas.microsoft.com/office/word/2012/wordml" xmlns:w16se="http://schemas.microsoft.com/office/word/2015/wordml/symex" xmlns:wpg="http://schemas.microsoft.com/office/word/2010/wordprocessingGroup" xmlns:wpi="http://schemas.microsoft.com/office/word/2010/wordprocessingInk" xmlns:wne="http://schemas.microsoft.com/office/word/2006/wordml" xmlns:wps="http://schemas.microsoft.com/office/word/2010/wordprocessingShape" mc:Ignorable="w14 w15 w16se wp14">
   <w:abstractNum w:abstractNumId="0" w15:restartNumberingAfterBreak="0">
+    <w:nsid w:val="04025E0B"/>
+    <w:multiLevelType w:val="hybridMultilevel"/>
+    <w:tmpl w:val="65D63D34"/>
+    <w:lvl w:ilvl="0" w:tplc="EA344E82">
+      <w:start w:val="1"/>
+      <w:numFmt w:val="upperRoman"/>
+      <w:lvlText w:val="%1."/>
+      <w:lvlJc w:val="left"/>
+      <w:pPr>
+        <w:ind w:left="1080" w:hanging="720"/>
+      </w:pPr>
+      <w:rPr>
+        <w:rFonts w:hint="default"/>
+      </w:rPr>
+    </w:lvl>
+    <w:lvl w:ilvl="1" w:tplc="040C0019" w:tentative="1">
+      <w:start w:val="1"/>
+      <w:numFmt w:val="lowerLetter"/>
+      <w:lvlText w:val="%2."/>
+      <w:lvlJc w:val="left"/>
+      <w:pPr>
+        <w:ind w:left="1440" w:hanging="360"/>
+      </w:pPr>
+    </w:lvl>
+    <w:lvl w:ilvl="2" w:tplc="040C001B" w:tentative="1">
+      <w:start w:val="1"/>
+      <w:numFmt w:val="lowerRoman"/>
+      <w:lvlText w:val="%3."/>
+      <w:lvlJc w:val="right"/>
+      <w:pPr>
+        <w:ind w:left="2160" w:hanging="180"/>
+      </w:pPr>
+    </w:lvl>
+    <w:lvl w:ilvl="3" w:tplc="040C000F" w:tentative="1">
+      <w:start w:val="1"/>
+      <w:numFmt w:val="decimal"/>
+      <w:lvlText w:val="%4."/>
+      <w:lvlJc w:val="left"/>
+      <w:pPr>
+        <w:ind w:left="2880" w:hanging="360"/>
+      </w:pPr>
+    </w:lvl>
+    <w:lvl w:ilvl="4" w:tplc="040C0019" w:tentative="1">
+      <w:start w:val="1"/>
+      <w:numFmt w:val="lowerLetter"/>
+      <w:lvlText w:val="%5."/>
+      <w:lvlJc w:val="left"/>
+      <w:pPr>
+        <w:ind w:left="3600" w:hanging="360"/>
+      </w:pPr>
+    </w:lvl>
+    <w:lvl w:ilvl="5" w:tplc="040C001B" w:tentative="1">
+      <w:start w:val="1"/>
+      <w:numFmt w:val="lowerRoman"/>
+      <w:lvlText w:val="%6."/>
+      <w:lvlJc w:val="right"/>
+      <w:pPr>
+        <w:ind w:left="4320" w:hanging="180"/>
+      </w:pPr>
+    </w:lvl>
+    <w:lvl w:ilvl="6" w:tplc="040C000F" w:tentative="1">
+      <w:start w:val="1"/>
+      <w:numFmt w:val="decimal"/>
+      <w:lvlText w:val="%7."/>
+      <w:lvlJc w:val="left"/>
+      <w:pPr>
+        <w:ind w:left="5040" w:hanging="360"/>
+      </w:pPr>
+    </w:lvl>
+    <w:lvl w:ilvl="7" w:tplc="040C0019" w:tentative="1">
+      <w:start w:val="1"/>
+      <w:numFmt w:val="lowerLetter"/>
+      <w:lvlText w:val="%8."/>
+      <w:lvlJc w:val="left"/>
+      <w:pPr>
+        <w:ind w:left="5760" w:hanging="360"/>
+      </w:pPr>
+    </w:lvl>
+    <w:lvl w:ilvl="8" w:tplc="040C001B" w:tentative="1">
+      <w:start w:val="1"/>
+      <w:numFmt w:val="lowerRoman"/>
+      <w:lvlText w:val="%9."/>
+      <w:lvlJc w:val="right"/>
+      <w:pPr>
+        <w:ind w:left="6480" w:hanging="180"/>
+      </w:pPr>
+    </w:lvl>
+  </w:abstractNum>
+  <w:abstractNum w:abstractNumId="1" w15:restartNumberingAfterBreak="0">
     <w:nsid w:val="0D687379"/>
     <w:multiLevelType w:val="hybridMultilevel"/>
     <w:tmpl w:val="DBB41472"/>
@@ -7131,7 +7488,7 @@
       </w:rPr>
     </w:lvl>
   </w:abstractNum>
-  <w:abstractNum w:abstractNumId="1" w15:restartNumberingAfterBreak="0">
+  <w:abstractNum w:abstractNumId="2" w15:restartNumberingAfterBreak="0">
     <w:nsid w:val="619C7355"/>
     <w:multiLevelType w:val="hybridMultilevel"/>
     <w:tmpl w:val="661CB4AC"/>
@@ -7244,7 +7601,7 @@
       </w:rPr>
     </w:lvl>
   </w:abstractNum>
-  <w:abstractNum w:abstractNumId="2" w15:restartNumberingAfterBreak="0">
+  <w:abstractNum w:abstractNumId="3" w15:restartNumberingAfterBreak="0">
     <w:nsid w:val="69CC154D"/>
     <w:multiLevelType w:val="hybridMultilevel"/>
     <w:tmpl w:val="23886410"/>
@@ -7334,13 +7691,16 @@
     </w:lvl>
   </w:abstractNum>
   <w:num w:numId="1">
-    <w:abstractNumId w:val="0"/>
+    <w:abstractNumId w:val="1"/>
   </w:num>
   <w:num w:numId="2">
+    <w:abstractNumId w:val="3"/>
+  </w:num>
+  <w:num w:numId="3">
     <w:abstractNumId w:val="2"/>
   </w:num>
-  <w:num w:numId="3">
-    <w:abstractNumId w:val="1"/>
+  <w:num w:numId="4">
+    <w:abstractNumId w:val="0"/>
   </w:num>
 </w:numbering>
 </file>
@@ -7788,7 +8148,6 @@
   <w:style w:type="character" w:default="1" w:styleId="Policepardfaut">
     <w:name w:val="Default Paragraph Font"/>
     <w:uiPriority w:val="1"/>
-    <w:semiHidden/>
     <w:unhideWhenUsed/>
   </w:style>
   <w:style w:type="table" w:default="1" w:styleId="TableauNormal">
@@ -8246,7 +8605,7 @@
 </file>
 
 <file path=customXml/itemProps1.xml><?xml version="1.0" encoding="utf-8"?>
-<ds:datastoreItem xmlns:ds="http://schemas.openxmlformats.org/officeDocument/2006/customXml" ds:itemID="{FE53CBC3-21A7-4891-A7BB-DB4B9A539022}">
+<ds:datastoreItem xmlns:ds="http://schemas.openxmlformats.org/officeDocument/2006/customXml" ds:itemID="{38A8CE7F-3EB3-48F3-B53A-2C0C1ADA6F13}">
   <ds:schemaRefs>
     <ds:schemaRef ds:uri="http://schemas.openxmlformats.org/officeDocument/2006/bibliography"/>
   </ds:schemaRefs>

</xml_diff>

<commit_message>
Modification du rapport et du diagramme de classes et de processus
</commit_message>
<xml_diff>
--- a/Documents/TP1.docx
+++ b/Documents/TP1.docx
@@ -4251,7 +4251,7 @@
           <w:r>
             <w:fldChar w:fldCharType="separate"/>
           </w:r>
-          <w:hyperlink w:anchor="_Toc441398578" w:history="1">
+          <w:hyperlink w:anchor="_Toc441682115" w:history="1">
             <w:r>
               <w:rPr>
                 <w:rStyle w:val="Lienhypertexte"/>
@@ -4278,7 +4278,7 @@
                 <w:noProof/>
                 <w:webHidden/>
               </w:rPr>
-              <w:instrText xml:space="preserve"> PAGEREF _Toc441398578 \h </w:instrText>
+              <w:instrText xml:space="preserve"> PAGEREF _Toc441682115 \h </w:instrText>
             </w:r>
             <w:r>
               <w:rPr>
@@ -4322,7 +4322,7 @@
               <w:lang w:eastAsia="fr-FR"/>
             </w:rPr>
           </w:pPr>
-          <w:hyperlink w:anchor="_Toc441398579" w:history="1">
+          <w:hyperlink w:anchor="_Toc441682116" w:history="1">
             <w:r>
               <w:rPr>
                 <w:rStyle w:val="Lienhypertexte"/>
@@ -4364,7 +4364,95 @@
                 <w:noProof/>
                 <w:webHidden/>
               </w:rPr>
-              <w:instrText xml:space="preserve"> PAGEREF _Toc441398579 \h </w:instrText>
+              <w:instrText xml:space="preserve"> PAGEREF _Toc441682116 \h </w:instrText>
+            </w:r>
+            <w:r>
+              <w:rPr>
+                <w:noProof/>
+                <w:webHidden/>
+              </w:rPr>
+            </w:r>
+            <w:r>
+              <w:rPr>
+                <w:noProof/>
+                <w:webHidden/>
+              </w:rPr>
+              <w:fldChar w:fldCharType="separate"/>
+            </w:r>
+            <w:r>
+              <w:rPr>
+                <w:noProof/>
+                <w:webHidden/>
+              </w:rPr>
+              <w:t>2</w:t>
+            </w:r>
+            <w:r>
+              <w:rPr>
+                <w:noProof/>
+                <w:webHidden/>
+              </w:rPr>
+              <w:fldChar w:fldCharType="end"/>
+            </w:r>
+          </w:hyperlink>
+          <w:bookmarkStart w:id="0" w:name="_GoBack"/>
+          <w:bookmarkEnd w:id="0"/>
+        </w:p>
+        <w:p>
+          <w:pPr>
+            <w:pStyle w:val="TM2"/>
+            <w:tabs>
+              <w:tab w:val="left" w:pos="660"/>
+              <w:tab w:val="right" w:leader="dot" w:pos="9396"/>
+            </w:tabs>
+            <w:rPr>
+              <w:rFonts w:eastAsiaTheme="minorEastAsia"/>
+              <w:noProof/>
+              <w:lang w:eastAsia="fr-FR"/>
+            </w:rPr>
+          </w:pPr>
+          <w:hyperlink w:anchor="_Toc441682117" w:history="1">
+            <w:r>
+              <w:rPr>
+                <w:rStyle w:val="Lienhypertexte"/>
+                <w:noProof/>
+              </w:rPr>
+              <w:t>a)</w:t>
+            </w:r>
+            <w:r>
+              <w:rPr>
+                <w:rFonts w:eastAsiaTheme="minorEastAsia"/>
+                <w:noProof/>
+                <w:lang w:eastAsia="fr-FR"/>
+              </w:rPr>
+              <w:tab/>
+            </w:r>
+            <w:r>
+              <w:rPr>
+                <w:rStyle w:val="Lienhypertexte"/>
+                <w:noProof/>
+              </w:rPr>
+              <w:t>Cas d’utilisation</w:t>
+            </w:r>
+            <w:r>
+              <w:rPr>
+                <w:noProof/>
+                <w:webHidden/>
+              </w:rPr>
+              <w:tab/>
+            </w:r>
+            <w:r>
+              <w:rPr>
+                <w:noProof/>
+                <w:webHidden/>
+              </w:rPr>
+              <w:fldChar w:fldCharType="begin"/>
+            </w:r>
+            <w:r>
+              <w:rPr>
+                <w:noProof/>
+                <w:webHidden/>
+              </w:rPr>
+              <w:instrText xml:space="preserve"> PAGEREF _Toc441682117 \h </w:instrText>
             </w:r>
             <w:r>
               <w:rPr>
@@ -4408,13 +4496,13 @@
               <w:lang w:eastAsia="fr-FR"/>
             </w:rPr>
           </w:pPr>
-          <w:hyperlink w:anchor="_Toc441398580" w:history="1">
+          <w:hyperlink w:anchor="_Toc441682118" w:history="1">
             <w:r>
               <w:rPr>
                 <w:rStyle w:val="Lienhypertexte"/>
                 <w:noProof/>
               </w:rPr>
-              <w:t>a)</w:t>
+              <w:t>b)</w:t>
             </w:r>
             <w:r>
               <w:rPr>
@@ -4429,7 +4517,7 @@
                 <w:rStyle w:val="Lienhypertexte"/>
                 <w:noProof/>
               </w:rPr>
-              <w:t>Diagramme de cas d’utilisation</w:t>
+              <w:t>Processus du logiciel</w:t>
             </w:r>
             <w:r>
               <w:rPr>
@@ -4450,7 +4538,7 @@
                 <w:noProof/>
                 <w:webHidden/>
               </w:rPr>
-              <w:instrText xml:space="preserve"> PAGEREF _Toc441398580 \h </w:instrText>
+              <w:instrText xml:space="preserve"> PAGEREF _Toc441682118 \h </w:instrText>
             </w:r>
             <w:r>
               <w:rPr>
@@ -4470,7 +4558,7 @@
                 <w:noProof/>
                 <w:webHidden/>
               </w:rPr>
-              <w:t>2</w:t>
+              <w:t>3</w:t>
             </w:r>
             <w:r>
               <w:rPr>
@@ -4494,13 +4582,13 @@
               <w:lang w:eastAsia="fr-FR"/>
             </w:rPr>
           </w:pPr>
-          <w:hyperlink w:anchor="_Toc441398581" w:history="1">
+          <w:hyperlink w:anchor="_Toc441682119" w:history="1">
             <w:r>
               <w:rPr>
                 <w:rStyle w:val="Lienhypertexte"/>
                 <w:noProof/>
               </w:rPr>
-              <w:t>b)</w:t>
+              <w:t>c)</w:t>
             </w:r>
             <w:r>
               <w:rPr>
@@ -4515,7 +4603,7 @@
                 <w:rStyle w:val="Lienhypertexte"/>
                 <w:noProof/>
               </w:rPr>
-              <w:t>Processus du logiciel</w:t>
+              <w:t>Diagramme de classes</w:t>
             </w:r>
             <w:r>
               <w:rPr>
@@ -4536,7 +4624,7 @@
                 <w:noProof/>
                 <w:webHidden/>
               </w:rPr>
-              <w:instrText xml:space="preserve"> PAGEREF _Toc441398581 \h </w:instrText>
+              <w:instrText xml:space="preserve"> PAGEREF _Toc441682119 \h </w:instrText>
             </w:r>
             <w:r>
               <w:rPr>
@@ -4556,7 +4644,7 @@
                 <w:noProof/>
                 <w:webHidden/>
               </w:rPr>
-              <w:t>3</w:t>
+              <w:t>4</w:t>
             </w:r>
             <w:r>
               <w:rPr>
@@ -4580,13 +4668,13 @@
               <w:lang w:eastAsia="fr-FR"/>
             </w:rPr>
           </w:pPr>
-          <w:hyperlink w:anchor="_Toc441398582" w:history="1">
+          <w:hyperlink w:anchor="_Toc441682120" w:history="1">
             <w:r>
               <w:rPr>
                 <w:rStyle w:val="Lienhypertexte"/>
                 <w:noProof/>
               </w:rPr>
-              <w:t>c)</w:t>
+              <w:t>d)</w:t>
             </w:r>
             <w:r>
               <w:rPr>
@@ -4601,7 +4689,7 @@
                 <w:rStyle w:val="Lienhypertexte"/>
                 <w:noProof/>
               </w:rPr>
-              <w:t>Diagramme de classes</w:t>
+              <w:t>Diagramme de paquetage</w:t>
             </w:r>
             <w:r>
               <w:rPr>
@@ -4622,7 +4710,7 @@
                 <w:noProof/>
                 <w:webHidden/>
               </w:rPr>
-              <w:instrText xml:space="preserve"> PAGEREF _Toc441398582 \h </w:instrText>
+              <w:instrText xml:space="preserve"> PAGEREF _Toc441682120 \h </w:instrText>
             </w:r>
             <w:r>
               <w:rPr>
@@ -4642,7 +4730,7 @@
                 <w:noProof/>
                 <w:webHidden/>
               </w:rPr>
-              <w:t>4</w:t>
+              <w:t>6</w:t>
             </w:r>
             <w:r>
               <w:rPr>
@@ -4666,13 +4754,13 @@
               <w:lang w:eastAsia="fr-FR"/>
             </w:rPr>
           </w:pPr>
-          <w:hyperlink w:anchor="_Toc441398583" w:history="1">
+          <w:hyperlink w:anchor="_Toc441682121" w:history="1">
             <w:r>
               <w:rPr>
                 <w:rStyle w:val="Lienhypertexte"/>
                 <w:noProof/>
               </w:rPr>
-              <w:t>d)</w:t>
+              <w:t>e)</w:t>
             </w:r>
             <w:r>
               <w:rPr>
@@ -4687,7 +4775,7 @@
                 <w:rStyle w:val="Lienhypertexte"/>
                 <w:noProof/>
               </w:rPr>
-              <w:t>Diagramme de paquetage</w:t>
+              <w:t>Le design pattern Observer/Listener</w:t>
             </w:r>
             <w:r>
               <w:rPr>
@@ -4708,7 +4796,7 @@
                 <w:noProof/>
                 <w:webHidden/>
               </w:rPr>
-              <w:instrText xml:space="preserve"> PAGEREF _Toc441398583 \h </w:instrText>
+              <w:instrText xml:space="preserve"> PAGEREF _Toc441682121 \h </w:instrText>
             </w:r>
             <w:r>
               <w:rPr>
@@ -4752,13 +4840,13 @@
               <w:lang w:eastAsia="fr-FR"/>
             </w:rPr>
           </w:pPr>
-          <w:hyperlink w:anchor="_Toc441398584" w:history="1">
+          <w:hyperlink w:anchor="_Toc441682122" w:history="1">
             <w:r>
               <w:rPr>
                 <w:rStyle w:val="Lienhypertexte"/>
                 <w:noProof/>
               </w:rPr>
-              <w:t>e)</w:t>
+              <w:t>f)</w:t>
             </w:r>
             <w:r>
               <w:rPr>
@@ -4773,7 +4861,7 @@
                 <w:rStyle w:val="Lienhypertexte"/>
                 <w:noProof/>
               </w:rPr>
-              <w:t>Le design pattern Observer/Listener</w:t>
+              <w:t>Le design pattern Composite</w:t>
             </w:r>
             <w:r>
               <w:rPr>
@@ -4794,93 +4882,7 @@
                 <w:noProof/>
                 <w:webHidden/>
               </w:rPr>
-              <w:instrText xml:space="preserve"> PAGEREF _Toc441398584 \h </w:instrText>
-            </w:r>
-            <w:r>
-              <w:rPr>
-                <w:noProof/>
-                <w:webHidden/>
-              </w:rPr>
-            </w:r>
-            <w:r>
-              <w:rPr>
-                <w:noProof/>
-                <w:webHidden/>
-              </w:rPr>
-              <w:fldChar w:fldCharType="separate"/>
-            </w:r>
-            <w:r>
-              <w:rPr>
-                <w:noProof/>
-                <w:webHidden/>
-              </w:rPr>
-              <w:t>6</w:t>
-            </w:r>
-            <w:r>
-              <w:rPr>
-                <w:noProof/>
-                <w:webHidden/>
-              </w:rPr>
-              <w:fldChar w:fldCharType="end"/>
-            </w:r>
-          </w:hyperlink>
-        </w:p>
-        <w:p>
-          <w:pPr>
-            <w:pStyle w:val="TM2"/>
-            <w:tabs>
-              <w:tab w:val="left" w:pos="660"/>
-              <w:tab w:val="right" w:leader="dot" w:pos="9396"/>
-            </w:tabs>
-            <w:rPr>
-              <w:rFonts w:eastAsiaTheme="minorEastAsia"/>
-              <w:noProof/>
-              <w:lang w:eastAsia="fr-FR"/>
-            </w:rPr>
-          </w:pPr>
-          <w:hyperlink w:anchor="_Toc441398585" w:history="1">
-            <w:r>
-              <w:rPr>
-                <w:rStyle w:val="Lienhypertexte"/>
-                <w:noProof/>
-              </w:rPr>
-              <w:t>f)</w:t>
-            </w:r>
-            <w:r>
-              <w:rPr>
-                <w:rFonts w:eastAsiaTheme="minorEastAsia"/>
-                <w:noProof/>
-                <w:lang w:eastAsia="fr-FR"/>
-              </w:rPr>
-              <w:tab/>
-            </w:r>
-            <w:r>
-              <w:rPr>
-                <w:rStyle w:val="Lienhypertexte"/>
-                <w:noProof/>
-              </w:rPr>
-              <w:t>Le design pattern Composite</w:t>
-            </w:r>
-            <w:r>
-              <w:rPr>
-                <w:noProof/>
-                <w:webHidden/>
-              </w:rPr>
-              <w:tab/>
-            </w:r>
-            <w:r>
-              <w:rPr>
-                <w:noProof/>
-                <w:webHidden/>
-              </w:rPr>
-              <w:fldChar w:fldCharType="begin"/>
-            </w:r>
-            <w:r>
-              <w:rPr>
-                <w:noProof/>
-                <w:webHidden/>
-              </w:rPr>
-              <w:instrText xml:space="preserve"> PAGEREF _Toc441398585 \h </w:instrText>
+              <w:instrText xml:space="preserve"> PAGEREF _Toc441682122 \h </w:instrText>
             </w:r>
             <w:r>
               <w:rPr>
@@ -4924,7 +4926,7 @@
               <w:lang w:eastAsia="fr-FR"/>
             </w:rPr>
           </w:pPr>
-          <w:hyperlink w:anchor="_Toc441398586" w:history="1">
+          <w:hyperlink w:anchor="_Toc441682123" w:history="1">
             <w:r>
               <w:rPr>
                 <w:rStyle w:val="Lienhypertexte"/>
@@ -4966,7 +4968,7 @@
                 <w:noProof/>
                 <w:webHidden/>
               </w:rPr>
-              <w:instrText xml:space="preserve"> PAGEREF _Toc441398586 \h </w:instrText>
+              <w:instrText xml:space="preserve"> PAGEREF _Toc441682123 \h </w:instrText>
             </w:r>
             <w:r>
               <w:rPr>
@@ -5010,7 +5012,7 @@
               <w:lang w:eastAsia="fr-FR"/>
             </w:rPr>
           </w:pPr>
-          <w:hyperlink w:anchor="_Toc441398587" w:history="1">
+          <w:hyperlink w:anchor="_Toc441682124" w:history="1">
             <w:r>
               <w:rPr>
                 <w:rStyle w:val="Lienhypertexte"/>
@@ -5052,7 +5054,7 @@
                 <w:noProof/>
                 <w:webHidden/>
               </w:rPr>
-              <w:instrText xml:space="preserve"> PAGEREF _Toc441398587 \h </w:instrText>
+              <w:instrText xml:space="preserve"> PAGEREF _Toc441682124 \h </w:instrText>
             </w:r>
             <w:r>
               <w:rPr>
@@ -5096,7 +5098,7 @@
               <w:lang w:eastAsia="fr-FR"/>
             </w:rPr>
           </w:pPr>
-          <w:hyperlink w:anchor="_Toc441398588" w:history="1">
+          <w:hyperlink w:anchor="_Toc441682125" w:history="1">
             <w:r>
               <w:rPr>
                 <w:rStyle w:val="Lienhypertexte"/>
@@ -5138,7 +5140,7 @@
                 <w:noProof/>
                 <w:webHidden/>
               </w:rPr>
-              <w:instrText xml:space="preserve"> PAGEREF _Toc441398588 \h </w:instrText>
+              <w:instrText xml:space="preserve"> PAGEREF _Toc441682125 \h </w:instrText>
             </w:r>
             <w:r>
               <w:rPr>
@@ -5181,7 +5183,7 @@
               <w:lang w:eastAsia="fr-FR"/>
             </w:rPr>
           </w:pPr>
-          <w:hyperlink w:anchor="_Toc441398589" w:history="1">
+          <w:hyperlink w:anchor="_Toc441682126" w:history="1">
             <w:r>
               <w:rPr>
                 <w:rStyle w:val="Lienhypertexte"/>
@@ -5208,7 +5210,7 @@
                 <w:noProof/>
                 <w:webHidden/>
               </w:rPr>
-              <w:instrText xml:space="preserve"> PAGEREF _Toc441398589 \h </w:instrText>
+              <w:instrText xml:space="preserve"> PAGEREF _Toc441682126 \h </w:instrText>
             </w:r>
             <w:r>
               <w:rPr>
@@ -5254,14 +5256,12 @@
       <w:r>
         <w:br w:type="page"/>
       </w:r>
-      <w:bookmarkStart w:id="0" w:name="_GoBack"/>
-      <w:bookmarkEnd w:id="0"/>
     </w:p>
     <w:p>
       <w:pPr>
         <w:pStyle w:val="Titre1"/>
       </w:pPr>
-      <w:bookmarkStart w:id="1" w:name="_Toc441398578"/>
+      <w:bookmarkStart w:id="1" w:name="_Toc441682115"/>
       <w:r>
         <w:lastRenderedPageBreak/>
         <w:t>Introduction</w:t>
@@ -5312,7 +5312,7 @@
         <w:jc w:val="both"/>
       </w:pPr>
       <w:r>
-        <w:t xml:space="preserve">La première partie de ce document présente un ensemble de diagrammes et de figures présentant l’architecture du logiciel, son fonctionnement et ses fonctionnalités. </w:t>
+        <w:t xml:space="preserve">La première partie de ce document présente l’architecture du logiciel, son fonctionnement et ses fonctionnalités. </w:t>
       </w:r>
       <w:r>
         <w:t xml:space="preserve">La seconde partie présente plus en détails les aspects techniques permettant la programmation des commandes. </w:t>
@@ -5338,7 +5338,7 @@
           <w:numId w:val="4"/>
         </w:numPr>
       </w:pPr>
-      <w:bookmarkStart w:id="2" w:name="_Toc441398579"/>
+      <w:bookmarkStart w:id="2" w:name="_Toc441682116"/>
       <w:r>
         <w:t>Architecture du logiciel</w:t>
       </w:r>
@@ -5363,9 +5363,12 @@
           <w:numId w:val="2"/>
         </w:numPr>
       </w:pPr>
-      <w:bookmarkStart w:id="3" w:name="_Toc441398580"/>
-      <w:r>
-        <w:t>Diagramme de cas d’utilisation</w:t>
+      <w:bookmarkStart w:id="3" w:name="_Toc441682117"/>
+      <w:r>
+        <w:t xml:space="preserve">Cas </w:t>
+      </w:r>
+      <w:r>
+        <w:t>d’utilisation</w:t>
       </w:r>
       <w:bookmarkEnd w:id="3"/>
     </w:p>
@@ -5423,7 +5426,7 @@
         </w:rPr>
         <w:lastRenderedPageBreak/>
         <w:drawing>
-          <wp:inline distT="0" distB="0" distL="0" distR="0" wp14:anchorId="35337850" wp14:editId="129B7832">
+          <wp:inline distT="0" distB="0" distL="0" distR="0" wp14:anchorId="25FB0083" wp14:editId="294F71D7">
             <wp:extent cx="3819525" cy="4532891"/>
             <wp:effectExtent l="0" t="0" r="0" b="1270"/>
             <wp:docPr id="33" name="Image 33"/>
@@ -5488,7 +5491,7 @@
           <w:numId w:val="2"/>
         </w:numPr>
       </w:pPr>
-      <w:bookmarkStart w:id="4" w:name="_Toc441398581"/>
+      <w:bookmarkStart w:id="4" w:name="_Toc441682118"/>
       <w:r>
         <w:t>Processus du logiciel</w:t>
       </w:r>
@@ -5509,10 +5512,10 @@
         <w:t xml:space="preserve">les suites d’actions pouvant s’offrir à un utilisateur au cours de son expérience. </w:t>
       </w:r>
       <w:r>
-        <w:t xml:space="preserve">L’objectif ici est de définir si certaines actions peuvent être effectuées uniquement dans certains contextes (par exemple : après une ou plusieurs actions), et si certaines actions doivent être réalisées avant que l’utilisateur puisse utiliser le logiciel librement. </w:t>
-      </w:r>
-      <w:r>
-        <w:t xml:space="preserve">Ainsi, comme le montre la </w:t>
+        <w:t>L’objectif ici est de définir si certaines actions peuvent être effectuées uniquement dans certains contextes (par exemple : après une ou plusieurs actions), et si certaines actions doivent être réalisées avant que l’utilisateur puisse utiliser le logiciel librement.</w:t>
+      </w:r>
+      <w:r>
+        <w:t xml:space="preserve"> La </w:t>
       </w:r>
       <w:r>
         <w:rPr>
@@ -5521,16 +5524,19 @@
         <w:t>Figure 2</w:t>
       </w:r>
       <w:r>
-        <w:rPr>
-          <w:b/>
-        </w:rPr>
+        <w:t xml:space="preserve"> ci-dessous présente les différentes actions pouvant être effectuées par l’utilisateur. Au lancement du logiciel, ce-dernier va sélectionner automatiquement un dossier racine pour l’arborescence. Ce dossier est par défaut le dossier « Home » de l’utilisateur.</w:t>
+      </w:r>
+      <w:r>
         <w:t xml:space="preserve"> </w:t>
       </w:r>
       <w:r>
-        <w:t xml:space="preserve">ci-dessous, l’utilisateur doit au lancement du logiciel sélectionner un fichier ou un dossier que sera considéré par le programme comme la racine. </w:t>
-      </w:r>
-      <w:r>
-        <w:t xml:space="preserve">Par la suite, l’utilisateur va pouvoir effectuer d’autres actions de son choix. On remarque notamment que l’utilisateur doit d’abord sélectionner un fichier ou un dossier dans l’arborescence avant de pouvoir exécuter une commande. </w:t>
+        <w:t>Par la suite, l’utilisateur va pouvoir effectuer d’autres actions de son choix</w:t>
+      </w:r>
+      <w:r>
+        <w:t xml:space="preserve"> en sélectionnant</w:t>
+      </w:r>
+      <w:r>
+        <w:t xml:space="preserve"> un fichier ou un dossier dans l’arborescence avant de pouvoir exécuter une commande. </w:t>
       </w:r>
     </w:p>
     <w:p>
@@ -5545,7 +5551,7 @@
         </w:rPr>
         <w:lastRenderedPageBreak/>
         <w:drawing>
-          <wp:anchor distT="0" distB="0" distL="114300" distR="114300" simplePos="0" relativeHeight="251666432" behindDoc="0" locked="0" layoutInCell="1" allowOverlap="1" wp14:anchorId="715ED58D" wp14:editId="5E3375B0">
+          <wp:anchor distT="0" distB="0" distL="114300" distR="114300" simplePos="0" relativeHeight="251666432" behindDoc="0" locked="0" layoutInCell="1" allowOverlap="1" wp14:anchorId="67CF0D2F" wp14:editId="0D39BA3D">
             <wp:simplePos x="0" y="0"/>
             <wp:positionH relativeFrom="column">
               <wp:posOffset>-424180</wp:posOffset>
@@ -5638,7 +5644,7 @@
           <w:numId w:val="2"/>
         </w:numPr>
       </w:pPr>
-      <w:bookmarkStart w:id="5" w:name="_Toc441398582"/>
+      <w:bookmarkStart w:id="5" w:name="_Toc441682119"/>
       <w:r>
         <w:t>Diagramme de classes</w:t>
       </w:r>
@@ -5831,10 +5837,10 @@
         </w:rPr>
         <w:lastRenderedPageBreak/>
         <w:drawing>
-          <wp:inline distT="0" distB="0" distL="0" distR="0" wp14:anchorId="7736B754" wp14:editId="0923FBEB">
-            <wp:extent cx="4371975" cy="6361652"/>
-            <wp:effectExtent l="0" t="0" r="0" b="1270"/>
-            <wp:docPr id="35" name="Image 35"/>
+          <wp:inline distT="0" distB="0" distL="0" distR="0" wp14:anchorId="7AAA7ACB" wp14:editId="7935A645">
+            <wp:extent cx="4572731" cy="7943850"/>
+            <wp:effectExtent l="0" t="0" r="0" b="0"/>
+            <wp:docPr id="34" name="Image 34"/>
             <wp:cNvGraphicFramePr>
               <a:graphicFrameLocks xmlns:a="http://schemas.openxmlformats.org/drawingml/2006/main" noChangeAspect="1"/>
             </wp:cNvGraphicFramePr>
@@ -5842,7 +5848,7 @@
               <a:graphicData uri="http://schemas.openxmlformats.org/drawingml/2006/picture">
                 <pic:pic xmlns:pic="http://schemas.openxmlformats.org/drawingml/2006/picture">
                   <pic:nvPicPr>
-                    <pic:cNvPr id="35" name="Diagramme de classes.png"/>
+                    <pic:cNvPr id="34" name="Diagramme de classes.png"/>
                     <pic:cNvPicPr/>
                   </pic:nvPicPr>
                   <pic:blipFill rotWithShape="1">
@@ -5859,7 +5865,7 @@
                   <pic:spPr bwMode="auto">
                     <a:xfrm>
                       <a:off x="0" y="0"/>
-                      <a:ext cx="4380843" cy="6374555"/>
+                      <a:ext cx="4581987" cy="7959930"/>
                     </a:xfrm>
                     <a:prstGeom prst="rect">
                       <a:avLst/>
@@ -5900,17 +5906,10 @@
         </w:rPr>
         <w:t>. Diagramme de classes</w:t>
       </w:r>
-    </w:p>
-    <w:p>
-      <w:pPr>
+      <w:r>
         <w:rPr>
-          <w:rFonts w:asciiTheme="majorHAnsi" w:eastAsiaTheme="majorEastAsia" w:hAnsiTheme="majorHAnsi" w:cstheme="majorBidi"/>
-          <w:color w:val="2E74B5" w:themeColor="accent1" w:themeShade="BF"/>
-          <w:sz w:val="26"/>
-          <w:szCs w:val="26"/>
+          <w:color w:val="FF0000"/>
         </w:rPr>
-      </w:pPr>
-      <w:r>
         <w:br w:type="page"/>
       </w:r>
     </w:p>
@@ -5922,7 +5921,7 @@
           <w:numId w:val="2"/>
         </w:numPr>
       </w:pPr>
-      <w:bookmarkStart w:id="6" w:name="_Toc441398583"/>
+      <w:bookmarkStart w:id="6" w:name="_Toc441682120"/>
       <w:r>
         <w:lastRenderedPageBreak/>
         <w:t>Diagramme de</w:t>
@@ -5962,7 +5961,7 @@
           <w:lang w:eastAsia="fr-FR"/>
         </w:rPr>
         <w:drawing>
-          <wp:inline distT="0" distB="0" distL="0" distR="0" wp14:anchorId="44841726" wp14:editId="1A78F02A">
+          <wp:inline distT="0" distB="0" distL="0" distR="0" wp14:anchorId="1A388DE5" wp14:editId="06A8422B">
             <wp:extent cx="6293229" cy="3990975"/>
             <wp:effectExtent l="0" t="0" r="0" b="0"/>
             <wp:docPr id="42" name="Image 42"/>
@@ -6032,7 +6031,7 @@
           <w:numId w:val="2"/>
         </w:numPr>
       </w:pPr>
-      <w:bookmarkStart w:id="7" w:name="_Toc441398584"/>
+      <w:bookmarkStart w:id="7" w:name="_Toc441682121"/>
       <w:r>
         <w:t>Le design pattern Observer/Listener</w:t>
       </w:r>
@@ -6049,7 +6048,13 @@
         <w:t>sign pattern Observer/Listener</w:t>
       </w:r>
       <w:r>
-        <w:t>, dont voici le schéma (</w:t>
+        <w:t xml:space="preserve">, dont voici le schéma </w:t>
+      </w:r>
+      <w:r>
+        <w:t xml:space="preserve">générique </w:t>
+      </w:r>
+      <w:r>
+        <w:t>(</w:t>
       </w:r>
       <w:r>
         <w:rPr>
@@ -6077,7 +6082,7 @@
           <w:lang w:eastAsia="fr-FR"/>
         </w:rPr>
         <w:drawing>
-          <wp:inline distT="0" distB="0" distL="0" distR="0" wp14:anchorId="2CA22931" wp14:editId="6412FD89">
+          <wp:inline distT="0" distB="0" distL="0" distR="0" wp14:anchorId="7FFF1308" wp14:editId="778A0893">
             <wp:extent cx="3686175" cy="1978683"/>
             <wp:effectExtent l="0" t="0" r="0" b="2540"/>
             <wp:docPr id="40" name="Image 40"/>
@@ -6145,7 +6150,25 @@
       </w:pPr>
       <w:r>
         <w:lastRenderedPageBreak/>
-        <w:t xml:space="preserve">Ce design pattern est très utile car il permet à un objet d’informer d’autres objets qu’il ne connaît pas de l’évolution de son état interne. </w:t>
+        <w:t>Ce design pattern est très utile</w:t>
+      </w:r>
+      <w:r>
+        <w:t xml:space="preserve"> pour la gestion d’</w:t>
+      </w:r>
+      <w:r>
+        <w:t>évènements</w:t>
+      </w:r>
+      <w:r>
+        <w:t xml:space="preserve">. </w:t>
+      </w:r>
+      <w:r>
+        <w:t>Etant donné que Java nous fournit déjà un pattern Observer, nous l’avons utilisé (via les « Listener » et « Observable » / « Observer »</w:t>
+      </w:r>
+      <w:r>
+        <w:t>)</w:t>
+      </w:r>
+      <w:r>
+        <w:t xml:space="preserve">. </w:t>
       </w:r>
     </w:p>
     <w:p>
@@ -6154,15 +6177,91 @@
         <w:jc w:val="both"/>
       </w:pPr>
       <w:r>
-        <w:t>Nous avons aussi utilisé ce design pattern pour afficher les résultats des commandes exécutées. En effet, l’interface graphique propose une liste de commandes à exécuter. Une première solution était de laisser chaque commande observer pour récupérer les résultats puis ensuite les afficher. Nous avons préféré implémenter une seconde solution dans laquelle un conteneur graphique est défini (une instance de ce conteneur par commande). Ce conteneur va observer et ainsi il est bien facile et efficace d’implémenter la fonctionnalité du bouton « </w:t>
+        <w:t xml:space="preserve">Nous avons utilisé ce design pattern pour afficher les résultats des commandes exécutées. En effet, l’interface graphique propose une liste de commandes à exécuter. Une première solution était de laisser chaque </w:t>
       </w:r>
       <w:proofErr w:type="spellStart"/>
       <w:r>
+        <w:t>UICommand</w:t>
+      </w:r>
+      <w:proofErr w:type="spellEnd"/>
+      <w:r>
+        <w:t xml:space="preserve"> observer </w:t>
+      </w:r>
+      <w:r>
+        <w:t>elle-même son bouton d’action pour exécuter la commande en cas de clic</w:t>
+      </w:r>
+      <w:r>
+        <w:t xml:space="preserve">. Nous avons préféré implémenter une seconde solution dans laquelle </w:t>
+      </w:r>
+      <w:r>
+        <w:t xml:space="preserve">il y a une liste de </w:t>
+      </w:r>
+      <w:proofErr w:type="spellStart"/>
+      <w:r>
+        <w:t>UICommand</w:t>
+      </w:r>
+      <w:proofErr w:type="spellEnd"/>
+      <w:r>
+        <w:t xml:space="preserve"> </w:t>
+      </w:r>
+      <w:r>
+        <w:t>dans la fenêtre principale (</w:t>
+      </w:r>
+      <w:proofErr w:type="spellStart"/>
+      <w:r>
+        <w:t>MainWindow</w:t>
+      </w:r>
+      <w:proofErr w:type="spellEnd"/>
+      <w:r>
+        <w:t xml:space="preserve">) qui contient l’algorithme maître </w:t>
+      </w:r>
+      <w:r>
+        <w:t xml:space="preserve">ainsi il est </w:t>
+      </w:r>
+      <w:r>
+        <w:t>plus</w:t>
+      </w:r>
+      <w:r>
+        <w:t xml:space="preserve"> facile et efficace d’implémenter la fonctionnalité « </w:t>
+      </w:r>
+      <w:proofErr w:type="spellStart"/>
+      <w:r>
         <w:t>AutoRun</w:t>
       </w:r>
       <w:proofErr w:type="spellEnd"/>
       <w:r>
-        <w:t xml:space="preserve"> ». </w:t>
+        <w:t> »</w:t>
+      </w:r>
+      <w:r>
+        <w:t xml:space="preserve"> (puisqu’il suffit de l’ajouter dans la boucle parcourant les commandes)</w:t>
+      </w:r>
+      <w:r>
+        <w:t xml:space="preserve">. </w:t>
+      </w:r>
+    </w:p>
+    <w:p>
+      <w:pPr>
+        <w:ind w:firstLine="360"/>
+        <w:jc w:val="both"/>
+      </w:pPr>
+      <w:r>
+        <w:t xml:space="preserve">Le second cas d’utilisation du pattern Observer est pour la fonctionnalité permettant d’ajouter/modifier/supprimer des commandes pendant l’exécution du programme. Le </w:t>
+      </w:r>
+      <w:proofErr w:type="spellStart"/>
+      <w:r>
+        <w:t>CommandWatcher</w:t>
+      </w:r>
+      <w:proofErr w:type="spellEnd"/>
+      <w:r>
+        <w:t xml:space="preserve"> est un « Observable » et l’algorithme maître est une « Observer » et change son interface lorsque le </w:t>
+      </w:r>
+      <w:proofErr w:type="spellStart"/>
+      <w:r>
+        <w:t>watcher</w:t>
+      </w:r>
+      <w:proofErr w:type="spellEnd"/>
+      <w:r>
+        <w:t xml:space="preserve"> a vu une modification.</w:t>
       </w:r>
     </w:p>
     <w:p>
@@ -6173,7 +6272,7 @@
           <w:numId w:val="2"/>
         </w:numPr>
       </w:pPr>
-      <w:bookmarkStart w:id="8" w:name="_Toc441398585"/>
+      <w:bookmarkStart w:id="8" w:name="_Toc441682122"/>
       <w:r>
         <w:t>Le design pattern Composite</w:t>
       </w:r>
@@ -6188,13 +6287,8 @@
         <w:t xml:space="preserve">Comme le montre le diagramme de paquetage, nous avons utilisé les librairies </w:t>
       </w:r>
       <w:proofErr w:type="spellStart"/>
-      <w:proofErr w:type="gramStart"/>
-      <w:r>
-        <w:t>java.swing</w:t>
-      </w:r>
-      <w:proofErr w:type="gramEnd"/>
-      <w:r>
-        <w:t>.tree</w:t>
+      <w:r>
+        <w:t>java.swing.tree</w:t>
       </w:r>
       <w:proofErr w:type="spellEnd"/>
       <w:r>
@@ -6215,7 +6309,13 @@
         <w:rPr>
           <w:b/>
         </w:rPr>
-        <w:t>figure 6</w:t>
+        <w:t>F</w:t>
+      </w:r>
+      <w:r>
+        <w:rPr>
+          <w:b/>
+        </w:rPr>
+        <w:t>igure 6</w:t>
       </w:r>
       <w:r>
         <w:t>).</w:t>
@@ -6232,7 +6332,7 @@
           <w:lang w:eastAsia="fr-FR"/>
         </w:rPr>
         <w:drawing>
-          <wp:inline distT="0" distB="0" distL="0" distR="0" wp14:anchorId="47956E93" wp14:editId="4ABFD644">
+          <wp:inline distT="0" distB="0" distL="0" distR="0" wp14:anchorId="0577D42F" wp14:editId="6113CE63">
             <wp:extent cx="5972810" cy="2574290"/>
             <wp:effectExtent l="0" t="0" r="8890" b="0"/>
             <wp:docPr id="39" name="Image 39"/>
@@ -6338,24 +6438,6 @@
       <w:r>
         <w:t>De simplifier l’utilisation, l’utilisateur n’a pas à se préoccuper de l’objet accédé.</w:t>
       </w:r>
-    </w:p>
-    <w:p>
-      <w:pPr>
-        <w:jc w:val="both"/>
-      </w:pPr>
-      <w:r>
-        <w:t xml:space="preserve">Cependant, il est difficile de restreindre et de vérifier le type des composants. </w:t>
-      </w:r>
-    </w:p>
-    <w:p>
-      <w:pPr>
-        <w:rPr>
-          <w:rFonts w:asciiTheme="majorHAnsi" w:eastAsiaTheme="majorEastAsia" w:hAnsiTheme="majorHAnsi" w:cstheme="majorBidi"/>
-          <w:color w:val="2E74B5" w:themeColor="accent1" w:themeShade="BF"/>
-          <w:sz w:val="32"/>
-          <w:szCs w:val="32"/>
-        </w:rPr>
-      </w:pPr>
       <w:r>
         <w:br w:type="page"/>
       </w:r>
@@ -6368,7 +6450,7 @@
           <w:numId w:val="4"/>
         </w:numPr>
       </w:pPr>
-      <w:bookmarkStart w:id="9" w:name="_Toc441398586"/>
+      <w:bookmarkStart w:id="9" w:name="_Toc441682123"/>
       <w:r>
         <w:lastRenderedPageBreak/>
         <w:t>Interface de programmation des commandes</w:t>
@@ -6390,7 +6472,13 @@
         <w:rPr>
           <w:b/>
         </w:rPr>
-        <w:t>figure 7</w:t>
+        <w:t>F</w:t>
+      </w:r>
+      <w:r>
+        <w:rPr>
+          <w:b/>
+        </w:rPr>
+        <w:t>igure 7</w:t>
       </w:r>
       <w:r>
         <w:t>).</w:t>
@@ -6402,10 +6490,43 @@
         <w:t xml:space="preserve">Par la suite, il fallait faire la distinction des commandes exécutables pour des fichiers uniquement, avec celles exécutables pour des dossiers uniquement, et enfin avec celles exécutables quelques soit la nature de l’objet (fichier ou dossier). </w:t>
       </w:r>
       <w:r>
-        <w:t xml:space="preserve">Pour cela, nous avons implémenté une classe pour chacun des trois cas </w:t>
-      </w:r>
-      <w:r>
-        <w:t xml:space="preserve">qui implémente l’interface Command. Chacune de ces classes dispose de fonctions communes provenant de l’interface Command : </w:t>
+        <w:t xml:space="preserve">De plus, il fallait qu’il soit facile pour le programmeur utilisant notre interface de spécifier sur quel type d’objet s’applique la commande. Pour cela, on s’est inspiré de la façon dont Java gère </w:t>
+      </w:r>
+      <w:proofErr w:type="spellStart"/>
+      <w:r>
+        <w:t>JTree</w:t>
+      </w:r>
+      <w:proofErr w:type="spellEnd"/>
+      <w:r>
+        <w:t xml:space="preserve"> et notamment l’interface </w:t>
+      </w:r>
+      <w:proofErr w:type="spellStart"/>
+      <w:r>
+        <w:t>TreeNode</w:t>
+      </w:r>
+      <w:proofErr w:type="spellEnd"/>
+      <w:r>
+        <w:t xml:space="preserve"> : en </w:t>
+      </w:r>
+      <w:r>
+        <w:t>ajoutant des méthodes dans notre interface Command.</w:t>
+      </w:r>
+    </w:p>
+    <w:p>
+      <w:pPr>
+        <w:ind w:firstLine="720"/>
+        <w:jc w:val="both"/>
+      </w:pPr>
+      <w:r>
+        <w:t>La fonction « </w:t>
+      </w:r>
+      <w:proofErr w:type="spellStart"/>
+      <w:r>
+        <w:t>execute</w:t>
+      </w:r>
+      <w:proofErr w:type="spellEnd"/>
+      <w:r>
+        <w:t> », qui permet d’exécuter la commande et qui renvoie les résultats sous la forme d’une chaine de caractères,</w:t>
       </w:r>
     </w:p>
     <w:p>
@@ -6418,15 +6539,23 @@
         <w:jc w:val="both"/>
       </w:pPr>
       <w:r>
-        <w:t>La fonction « </w:t>
+        <w:t xml:space="preserve">La fonction </w:t>
       </w:r>
       <w:proofErr w:type="spellStart"/>
       <w:r>
-        <w:t>execute</w:t>
+        <w:t>fileCompatible</w:t>
       </w:r>
       <w:proofErr w:type="spellEnd"/>
       <w:r>
-        <w:t> », qui permet d’exécuter la commande et qui renvoie les résultats sous la forme d’une chaine de caractères,</w:t>
+        <w:t xml:space="preserve">, qui renvoie un </w:t>
+      </w:r>
+      <w:proofErr w:type="spellStart"/>
+      <w:r>
+        <w:t>boolean</w:t>
+      </w:r>
+      <w:proofErr w:type="spellEnd"/>
+      <w:r>
+        <w:t xml:space="preserve"> explicitant si la commande est compatible pour un fichier,</w:t>
       </w:r>
     </w:p>
     <w:p>
@@ -6443,35 +6572,6 @@
       </w:r>
       <w:proofErr w:type="spellStart"/>
       <w:r>
-        <w:t>fileCompatible</w:t>
-      </w:r>
-      <w:proofErr w:type="spellEnd"/>
-      <w:r>
-        <w:t xml:space="preserve">, qui renvoie un </w:t>
-      </w:r>
-      <w:proofErr w:type="spellStart"/>
-      <w:r>
-        <w:t>boolean</w:t>
-      </w:r>
-      <w:proofErr w:type="spellEnd"/>
-      <w:r>
-        <w:t xml:space="preserve"> explicitant si la commande est compatible pour un fichier,</w:t>
-      </w:r>
-    </w:p>
-    <w:p>
-      <w:pPr>
-        <w:pStyle w:val="Paragraphedeliste"/>
-        <w:numPr>
-          <w:ilvl w:val="0"/>
-          <w:numId w:val="3"/>
-        </w:numPr>
-        <w:jc w:val="both"/>
-      </w:pPr>
-      <w:r>
-        <w:t xml:space="preserve">La fonction </w:t>
-      </w:r>
-      <w:proofErr w:type="spellStart"/>
-      <w:r>
         <w:t>folderCompatible</w:t>
       </w:r>
       <w:proofErr w:type="spellEnd"/>
@@ -6500,10 +6600,10 @@
           <w:lang w:eastAsia="fr-FR"/>
         </w:rPr>
         <w:drawing>
-          <wp:inline distT="0" distB="0" distL="0" distR="0" wp14:anchorId="3C8BD8E1" wp14:editId="5C0BF1F9">
-            <wp:extent cx="4801235" cy="2305050"/>
-            <wp:effectExtent l="0" t="0" r="0" b="0"/>
-            <wp:docPr id="41" name="Image 41"/>
+          <wp:inline distT="0" distB="0" distL="0" distR="0" wp14:anchorId="4FE19876" wp14:editId="1CA2C14F">
+            <wp:extent cx="5725183" cy="2867025"/>
+            <wp:effectExtent l="0" t="0" r="8890" b="0"/>
+            <wp:docPr id="37" name="Image 37"/>
             <wp:cNvGraphicFramePr>
               <a:graphicFrameLocks xmlns:a="http://schemas.openxmlformats.org/drawingml/2006/main" noChangeAspect="1"/>
             </wp:cNvGraphicFramePr>
@@ -6511,24 +6611,24 @@
               <a:graphicData uri="http://schemas.openxmlformats.org/drawingml/2006/picture">
                 <pic:pic xmlns:pic="http://schemas.openxmlformats.org/drawingml/2006/picture">
                   <pic:nvPicPr>
-                    <pic:cNvPr id="41" name="Diagramme de classes.png"/>
+                    <pic:cNvPr id="37" name="Diagramme de classes.png"/>
                     <pic:cNvPicPr/>
                   </pic:nvPicPr>
                   <pic:blipFill rotWithShape="1">
-                    <a:blip r:embed="rId16">
+                    <a:blip r:embed="rId12">
                       <a:extLst>
                         <a:ext uri="{28A0092B-C50C-407E-A947-70E740481C1C}">
                           <a14:useLocalDpi xmlns:a14="http://schemas.microsoft.com/office/drawing/2010/main" val="0"/>
                         </a:ext>
                       </a:extLst>
                     </a:blip>
-                    <a:srcRect b="72090"/>
+                    <a:srcRect b="77626"/>
                     <a:stretch/>
                   </pic:blipFill>
                   <pic:spPr bwMode="auto">
                     <a:xfrm>
                       <a:off x="0" y="0"/>
-                      <a:ext cx="4801235" cy="2305050"/>
+                      <a:ext cx="5745389" cy="2877144"/>
                     </a:xfrm>
                     <a:prstGeom prst="rect">
                       <a:avLst/>
@@ -6590,7 +6690,7 @@
           <w:numId w:val="4"/>
         </w:numPr>
       </w:pPr>
-      <w:bookmarkStart w:id="10" w:name="_Toc441398587"/>
+      <w:bookmarkStart w:id="10" w:name="_Toc441682124"/>
       <w:r>
         <w:lastRenderedPageBreak/>
         <w:t>Modification de l’architecture du logiciel suite aux nouvelles demandes du client</w:t>
@@ -6606,7 +6706,16 @@
         <w:t>Les demandes du client ont par la suite évolué. Il nous a été demandé de charger dynamiquement les comm</w:t>
       </w:r>
       <w:r>
-        <w:t xml:space="preserve">andes au lieu que celles-ci soient codées en dur dans le programme. Pour répondre à cette nouvelle exigence, nous avons dû modifier l’architecture de notre logiciel. </w:t>
+        <w:t xml:space="preserve">andes au lieu que celles-ci soient codées en dur dans le programme. Pour répondre à cette nouvelle exigence, nous avons dû </w:t>
+      </w:r>
+      <w:r>
+        <w:t xml:space="preserve">un peu </w:t>
+      </w:r>
+      <w:r>
+        <w:t xml:space="preserve">modifier l’architecture de notre logiciel. </w:t>
+      </w:r>
+      <w:r>
+        <w:t>L’interface Command n’a pas changé, seule la façon dont on instancie les commandes dans l’algorithme maître a changé.</w:t>
       </w:r>
     </w:p>
     <w:p>
@@ -6620,7 +6729,7 @@
           <w:lang w:eastAsia="fr-FR"/>
         </w:rPr>
         <w:drawing>
-          <wp:anchor distT="0" distB="0" distL="114300" distR="114300" simplePos="0" relativeHeight="251665408" behindDoc="0" locked="0" layoutInCell="1" allowOverlap="1" wp14:anchorId="514ECD2D" wp14:editId="57220A84">
+          <wp:anchor distT="0" distB="0" distL="114300" distR="114300" simplePos="0" relativeHeight="251665408" behindDoc="0" locked="0" layoutInCell="1" allowOverlap="1" wp14:anchorId="2ADEB065" wp14:editId="3C21CB1D">
             <wp:simplePos x="0" y="0"/>
             <wp:positionH relativeFrom="column">
               <wp:posOffset>-213995</wp:posOffset>
@@ -6643,7 +6752,7 @@
                     <pic:cNvPicPr/>
                   </pic:nvPicPr>
                   <pic:blipFill>
-                    <a:blip r:embed="rId17">
+                    <a:blip r:embed="rId16">
                       <a:extLst>
                         <a:ext uri="{28A0092B-C50C-407E-A947-70E740481C1C}">
                           <a14:useLocalDpi xmlns:a14="http://schemas.microsoft.com/office/drawing/2010/main" val="0"/>
@@ -6682,7 +6791,13 @@
         <w:rPr>
           <w:b/>
         </w:rPr>
-        <w:t>figure 8</w:t>
+        <w:t>F</w:t>
+      </w:r>
+      <w:r>
+        <w:rPr>
+          <w:b/>
+        </w:rPr>
+        <w:t>igure 8</w:t>
       </w:r>
       <w:r>
         <w:t xml:space="preserve">) représente ce processus effectué par le logiciel pour chercher les commandes. </w:t>
@@ -6782,10 +6897,13 @@
       </w:r>
       <w:proofErr w:type="spellEnd"/>
       <w:r>
-        <w:t xml:space="preserve"> sert d’observer permettant d’exécuter et de transmet</w:t>
-      </w:r>
-      <w:r>
-        <w:t>tre les résultats des commandes.</w:t>
+        <w:t xml:space="preserve"> sert d’observer</w:t>
+      </w:r>
+      <w:r>
+        <w:t xml:space="preserve"> le dossier contenant les commandes et d’en informer l’algorithme maître lorsqu’il y a une modification</w:t>
+      </w:r>
+      <w:r>
+        <w:t>.</w:t>
       </w:r>
     </w:p>
     <w:p>
@@ -6802,7 +6920,13 @@
         <w:rPr>
           <w:b/>
         </w:rPr>
-        <w:t xml:space="preserve">figure </w:t>
+        <w:t>Fi</w:t>
+      </w:r>
+      <w:r>
+        <w:rPr>
+          <w:b/>
+        </w:rPr>
+        <w:t xml:space="preserve">gure </w:t>
       </w:r>
       <w:r>
         <w:rPr>
@@ -6828,10 +6952,10 @@
         </w:rPr>
         <w:lastRenderedPageBreak/>
         <w:drawing>
-          <wp:inline distT="0" distB="0" distL="0" distR="0" wp14:anchorId="4FFA5B9E" wp14:editId="5299AB4B">
-            <wp:extent cx="4343400" cy="7876868"/>
+          <wp:inline distT="0" distB="0" distL="0" distR="0" wp14:anchorId="7779E8C1" wp14:editId="1AE3306C">
+            <wp:extent cx="3819525" cy="7971719"/>
             <wp:effectExtent l="0" t="0" r="0" b="0"/>
-            <wp:docPr id="43" name="Image 43"/>
+            <wp:docPr id="44" name="Image 44"/>
             <wp:cNvGraphicFramePr>
               <a:graphicFrameLocks xmlns:a="http://schemas.openxmlformats.org/drawingml/2006/main" noChangeAspect="1"/>
             </wp:cNvGraphicFramePr>
@@ -6839,7 +6963,7 @@
               <a:graphicData uri="http://schemas.openxmlformats.org/drawingml/2006/picture">
                 <pic:pic xmlns:pic="http://schemas.openxmlformats.org/drawingml/2006/picture">
                   <pic:nvPicPr>
-                    <pic:cNvPr id="43" name="Diagramme de classes.png"/>
+                    <pic:cNvPr id="44" name="Diagramme de classes.png"/>
                     <pic:cNvPicPr/>
                   </pic:nvPicPr>
                   <pic:blipFill>
@@ -6857,7 +6981,7 @@
                   <pic:spPr>
                     <a:xfrm>
                       <a:off x="0" y="0"/>
-                      <a:ext cx="4353910" cy="7895929"/>
+                      <a:ext cx="3830101" cy="7993792"/>
                     </a:xfrm>
                     <a:prstGeom prst="rect">
                       <a:avLst/>
@@ -6988,7 +7112,7 @@
           <w:numId w:val="4"/>
         </w:numPr>
       </w:pPr>
-      <w:bookmarkStart w:id="11" w:name="_Toc441398588"/>
+      <w:bookmarkStart w:id="11" w:name="_Toc441682125"/>
       <w:r>
         <w:t xml:space="preserve">Test </w:t>
       </w:r>
@@ -7036,10 +7160,7 @@
         <w:t xml:space="preserve">e fichier </w:t>
       </w:r>
       <w:r>
-        <w:t>CommandTest.java</w:t>
-      </w:r>
-      <w:r>
-        <w:t xml:space="preserve"> </w:t>
+        <w:t xml:space="preserve">CommandTest.java </w:t>
       </w:r>
       <w:r>
         <w:t xml:space="preserve">comporte aussi un test permettant de vérifier le bon fonctionnement de classe </w:t>
@@ -7066,7 +7187,7 @@
       <w:pPr>
         <w:pStyle w:val="Titre1"/>
       </w:pPr>
-      <w:bookmarkStart w:id="12" w:name="_Toc441398589"/>
+      <w:bookmarkStart w:id="12" w:name="_Toc441682126"/>
       <w:r>
         <w:t>Conclusion</w:t>
       </w:r>
@@ -7093,7 +7214,7 @@
       </w:r>
     </w:p>
     <w:sectPr>
-      <w:footerReference w:type="default" r:id="rId18"/>
+      <w:footerReference w:type="default" r:id="rId17"/>
       <w:pgSz w:w="12240" w:h="15840"/>
       <w:pgMar w:top="1417" w:right="1417" w:bottom="1417" w:left="1417" w:header="708" w:footer="708" w:gutter="0"/>
       <w:pgNumType w:start="0"/>
@@ -7191,7 +7312,7 @@
                 <w:bCs/>
                 <w:noProof/>
               </w:rPr>
-              <w:t>11</w:t>
+              <w:t>1</w:t>
             </w:r>
             <w:r>
               <w:rPr>
@@ -8148,6 +8269,7 @@
   <w:style w:type="character" w:default="1" w:styleId="Policepardfaut">
     <w:name w:val="Default Paragraph Font"/>
     <w:uiPriority w:val="1"/>
+    <w:semiHidden/>
     <w:unhideWhenUsed/>
   </w:style>
   <w:style w:type="table" w:default="1" w:styleId="TableauNormal">
@@ -8605,7 +8727,7 @@
 </file>
 
 <file path=customXml/itemProps1.xml><?xml version="1.0" encoding="utf-8"?>
-<ds:datastoreItem xmlns:ds="http://schemas.openxmlformats.org/officeDocument/2006/customXml" ds:itemID="{38A8CE7F-3EB3-48F3-B53A-2C0C1ADA6F13}">
+<ds:datastoreItem xmlns:ds="http://schemas.openxmlformats.org/officeDocument/2006/customXml" ds:itemID="{21DB9710-AA3C-42A9-AFD4-335254674619}">
   <ds:schemaRefs>
     <ds:schemaRef ds:uri="http://schemas.openxmlformats.org/officeDocument/2006/bibliography"/>
   </ds:schemaRefs>

</xml_diff>